<commit_message>
chaper1 intruduction : the strategy design pattern
</commit_message>
<xml_diff>
--- a/doc/Design pattern.docx
+++ b/doc/Design pattern.docx
@@ -62,6 +62,120 @@
       <w:r>
         <w:t>Chapter 1 Introduction</w:t>
       </w:r>
+      <w:r>
+        <w:t>(Strategy)</w:t>
+      </w:r>
+    </w:p>
+    <w:p>
+      <w:pPr>
+        <w:pStyle w:val="31"/>
+        <w:keepNext w:val="0"/>
+        <w:keepLines w:val="0"/>
+        <w:widowControl/>
+        <w:suppressLineNumbers w:val="0"/>
+      </w:pPr>
+    </w:p>
+    <w:p>
+      <w:pPr>
+        <w:pStyle w:val="31"/>
+        <w:keepNext w:val="0"/>
+        <w:keepLines w:val="0"/>
+        <w:widowControl/>
+        <w:suppressLineNumbers w:val="0"/>
+        <w:ind w:firstLine="480" w:firstLineChars="200"/>
+        <w:rPr>
+          <w:rFonts w:hint="eastAsia"/>
+          <w:lang w:val="en-US" w:eastAsia="zh-Hans"/>
+        </w:rPr>
+      </w:pPr>
+      <w:r>
+        <w:rPr>
+          <w:rFonts w:hint="eastAsia"/>
+          <w:lang w:val="en-US" w:eastAsia="zh-Hans"/>
+        </w:rPr>
+        <w:t>所谓的</w:t>
+      </w:r>
+      <w:r>
+        <w:rPr>
+          <w:rFonts w:hint="default"/>
+          <w:lang w:eastAsia="zh-Hans"/>
+        </w:rPr>
+        <w:t>strategy</w:t>
+      </w:r>
+      <w:r>
+        <w:rPr>
+          <w:rFonts w:hint="eastAsia"/>
+          <w:lang w:eastAsia="zh-Hans"/>
+        </w:rPr>
+        <w:t>，</w:t>
+      </w:r>
+      <w:r>
+        <w:rPr>
+          <w:rFonts w:hint="eastAsia"/>
+          <w:lang w:val="en-US" w:eastAsia="zh-Hans"/>
+        </w:rPr>
+        <w:t>就是把某几个算法封装起来，如果客户端调用这些算法的时候，可以随意替换这些算法。实现</w:t>
+      </w:r>
+      <w:r>
+        <w:rPr>
+          <w:rFonts w:hint="default"/>
+          <w:lang w:eastAsia="zh-Hans"/>
+        </w:rPr>
+        <w:t>strategy</w:t>
+      </w:r>
+      <w:r>
+        <w:rPr>
+          <w:rFonts w:hint="eastAsia"/>
+          <w:lang w:val="en-US" w:eastAsia="zh-Hans"/>
+        </w:rPr>
+        <w:t>这个设计模式的方式，就是</w:t>
+      </w:r>
+      <w:r>
+        <w:rPr>
+          <w:rFonts w:hint="default"/>
+          <w:lang w:eastAsia="zh-Hans"/>
+        </w:rPr>
+        <w:t>java</w:t>
+      </w:r>
+      <w:r>
+        <w:rPr>
+          <w:rFonts w:hint="eastAsia"/>
+          <w:lang w:val="en-US" w:eastAsia="zh-Hans"/>
+        </w:rPr>
+        <w:t>中的接口。</w:t>
+      </w:r>
+    </w:p>
+    <w:p>
+      <w:pPr>
+        <w:pStyle w:val="31"/>
+        <w:keepNext w:val="0"/>
+        <w:keepLines w:val="0"/>
+        <w:widowControl/>
+        <w:suppressLineNumbers w:val="0"/>
+        <w:ind w:firstLine="480" w:firstLineChars="200"/>
+        <w:rPr>
+          <w:rFonts w:hint="eastAsia"/>
+          <w:lang w:val="en-US" w:eastAsia="zh-Hans"/>
+        </w:rPr>
+      </w:pPr>
+      <w:r>
+        <w:rPr>
+          <w:rFonts w:hint="eastAsia"/>
+          <w:lang w:val="en-US" w:eastAsia="zh-Hans"/>
+        </w:rPr>
+        <w:t>具体用法参考代码。</w:t>
+      </w:r>
+      <w:bookmarkStart w:id="0" w:name="_GoBack"/>
+      <w:bookmarkEnd w:id="0"/>
+    </w:p>
+    <w:p>
+      <w:pPr>
+        <w:pStyle w:val="31"/>
+        <w:keepNext w:val="0"/>
+        <w:keepLines w:val="0"/>
+        <w:widowControl/>
+        <w:suppressLineNumbers w:val="0"/>
+      </w:pPr>
     </w:p>
     <w:p>
       <w:pPr>
@@ -316,6 +430,16 @@
         <w:gridCol w:w="8506"/>
       </w:tblGrid>
       <w:tr>
+        <w:tblPrEx>
+          <w:tblBorders>
+            <w:top w:val="none" w:color="auto" w:sz="0" w:space="0"/>
+            <w:left w:val="none" w:color="auto" w:sz="0" w:space="0"/>
+            <w:bottom w:val="none" w:color="auto" w:sz="0" w:space="0"/>
+            <w:right w:val="none" w:color="auto" w:sz="0" w:space="0"/>
+            <w:insideH w:val="none" w:color="auto" w:sz="0" w:space="0"/>
+            <w:insideV w:val="none" w:color="auto" w:sz="0" w:space="0"/>
+          </w:tblBorders>
+        </w:tblPrEx>
         <w:tc>
           <w:tcPr>
             <w:tcW w:w="0" w:type="auto"/>
@@ -590,6 +714,17 @@
         <w:gridCol w:w="8506"/>
       </w:tblGrid>
       <w:tr>
+        <w:tblPrEx>
+          <w:tblBorders>
+            <w:top w:val="none" w:color="auto" w:sz="0" w:space="0"/>
+            <w:left w:val="none" w:color="auto" w:sz="0" w:space="0"/>
+            <w:bottom w:val="none" w:color="auto" w:sz="0" w:space="0"/>
+            <w:right w:val="none" w:color="auto" w:sz="0" w:space="0"/>
+            <w:insideH w:val="none" w:color="auto" w:sz="0" w:space="0"/>
+            <w:insideV w:val="none" w:color="auto" w:sz="0" w:space="0"/>
+          </w:tblBorders>
+          <w:shd w:val="clear" w:color="auto" w:fill="auto"/>
+        </w:tblPrEx>
         <w:tc>
           <w:tcPr>
             <w:tcW w:w="0" w:type="auto"/>
@@ -704,16 +839,6 @@
         <w:gridCol w:w="8506"/>
       </w:tblGrid>
       <w:tr>
-        <w:tblPrEx>
-          <w:tblBorders>
-            <w:top w:val="none" w:color="auto" w:sz="0" w:space="0"/>
-            <w:left w:val="none" w:color="auto" w:sz="0" w:space="0"/>
-            <w:bottom w:val="none" w:color="auto" w:sz="0" w:space="0"/>
-            <w:right w:val="none" w:color="auto" w:sz="0" w:space="0"/>
-            <w:insideH w:val="none" w:color="auto" w:sz="0" w:space="0"/>
-            <w:insideV w:val="none" w:color="auto" w:sz="0" w:space="0"/>
-          </w:tblBorders>
-        </w:tblPrEx>
         <w:tc>
           <w:tcPr>
             <w:tcW w:w="0" w:type="auto"/>
@@ -1270,16 +1395,6 @@
         <w:gridCol w:w="5364"/>
       </w:tblGrid>
       <w:tr>
-        <w:tblPrEx>
-          <w:tblBorders>
-            <w:top w:val="none" w:color="auto" w:sz="0" w:space="0"/>
-            <w:left w:val="none" w:color="auto" w:sz="0" w:space="0"/>
-            <w:bottom w:val="none" w:color="auto" w:sz="0" w:space="0"/>
-            <w:right w:val="none" w:color="auto" w:sz="0" w:space="0"/>
-            <w:insideH w:val="none" w:color="auto" w:sz="0" w:space="0"/>
-            <w:insideV w:val="none" w:color="auto" w:sz="0" w:space="0"/>
-          </w:tblBorders>
-        </w:tblPrEx>
         <w:tc>
           <w:tcPr>
             <w:tcW w:w="0" w:type="auto"/>
@@ -2538,6 +2653,14 @@
       </w:tblGrid>
       <w:tr>
         <w:tblPrEx>
+          <w:tblBorders>
+            <w:top w:val="none" w:color="auto" w:sz="0" w:space="0"/>
+            <w:left w:val="none" w:color="auto" w:sz="0" w:space="0"/>
+            <w:bottom w:val="none" w:color="auto" w:sz="0" w:space="0"/>
+            <w:right w:val="none" w:color="auto" w:sz="0" w:space="0"/>
+            <w:insideH w:val="none" w:color="auto" w:sz="0" w:space="0"/>
+            <w:insideV w:val="none" w:color="auto" w:sz="0" w:space="0"/>
+          </w:tblBorders>
           <w:shd w:val="clear" w:color="auto" w:fill="auto"/>
         </w:tblPrEx>
         <w:tc>
@@ -2621,6 +2744,16 @@
         <w:gridCol w:w="8506"/>
       </w:tblGrid>
       <w:tr>
+        <w:tblPrEx>
+          <w:tblBorders>
+            <w:top w:val="none" w:color="auto" w:sz="0" w:space="0"/>
+            <w:left w:val="none" w:color="auto" w:sz="0" w:space="0"/>
+            <w:bottom w:val="none" w:color="auto" w:sz="0" w:space="0"/>
+            <w:right w:val="none" w:color="auto" w:sz="0" w:space="0"/>
+            <w:insideH w:val="none" w:color="auto" w:sz="0" w:space="0"/>
+            <w:insideV w:val="none" w:color="auto" w:sz="0" w:space="0"/>
+          </w:tblBorders>
+        </w:tblPrEx>
         <w:tc>
           <w:tcPr>
             <w:tcW w:w="0" w:type="auto"/>
@@ -2667,6 +2800,33 @@
         </w:tc>
       </w:tr>
     </w:tbl>
+    <w:p>
+      <w:pPr>
+        <w:pStyle w:val="31"/>
+        <w:keepNext w:val="0"/>
+        <w:keepLines w:val="0"/>
+        <w:widowControl/>
+        <w:suppressLineNumbers w:val="0"/>
+      </w:pPr>
+    </w:p>
+    <w:p>
+      <w:pPr>
+        <w:pStyle w:val="31"/>
+        <w:keepNext w:val="0"/>
+        <w:keepLines w:val="0"/>
+        <w:widowControl/>
+        <w:suppressLineNumbers w:val="0"/>
+      </w:pPr>
+    </w:p>
+    <w:p>
+      <w:pPr>
+        <w:pStyle w:val="31"/>
+        <w:keepNext w:val="0"/>
+        <w:keepLines w:val="0"/>
+        <w:widowControl/>
+        <w:suppressLineNumbers w:val="0"/>
+      </w:pPr>
+    </w:p>
     <w:p>
       <w:pPr>
         <w:pStyle w:val="31"/>
@@ -2732,6 +2892,16 @@
         <w:gridCol w:w="8506"/>
       </w:tblGrid>
       <w:tr>
+        <w:tblPrEx>
+          <w:tblBorders>
+            <w:top w:val="none" w:color="auto" w:sz="0" w:space="0"/>
+            <w:left w:val="none" w:color="auto" w:sz="0" w:space="0"/>
+            <w:bottom w:val="none" w:color="auto" w:sz="0" w:space="0"/>
+            <w:right w:val="none" w:color="auto" w:sz="0" w:space="0"/>
+            <w:insideH w:val="none" w:color="auto" w:sz="0" w:space="0"/>
+            <w:insideV w:val="none" w:color="auto" w:sz="0" w:space="0"/>
+          </w:tblBorders>
+        </w:tblPrEx>
         <w:tc>
           <w:tcPr>
             <w:tcW w:w="0" w:type="auto"/>
@@ -3391,7 +3561,14 @@
       </w:tblGrid>
       <w:tr>
         <w:tblPrEx>
-          <w:shd w:val="clear" w:color="auto" w:fill="auto"/>
+          <w:tblBorders>
+            <w:top w:val="none" w:color="auto" w:sz="0" w:space="0"/>
+            <w:left w:val="none" w:color="auto" w:sz="0" w:space="0"/>
+            <w:bottom w:val="none" w:color="auto" w:sz="0" w:space="0"/>
+            <w:right w:val="none" w:color="auto" w:sz="0" w:space="0"/>
+            <w:insideH w:val="none" w:color="auto" w:sz="0" w:space="0"/>
+            <w:insideV w:val="none" w:color="auto" w:sz="0" w:space="0"/>
+          </w:tblBorders>
         </w:tblPrEx>
         <w:tc>
           <w:tcPr>
@@ -3706,6 +3883,14 @@
       </w:tblGrid>
       <w:tr>
         <w:tblPrEx>
+          <w:tblBorders>
+            <w:top w:val="none" w:color="auto" w:sz="0" w:space="0"/>
+            <w:left w:val="none" w:color="auto" w:sz="0" w:space="0"/>
+            <w:bottom w:val="none" w:color="auto" w:sz="0" w:space="0"/>
+            <w:right w:val="none" w:color="auto" w:sz="0" w:space="0"/>
+            <w:insideH w:val="none" w:color="auto" w:sz="0" w:space="0"/>
+            <w:insideV w:val="none" w:color="auto" w:sz="0" w:space="0"/>
+          </w:tblBorders>
           <w:shd w:val="clear" w:color="auto" w:fill="auto"/>
         </w:tblPrEx>
         <w:tc>
@@ -3900,6 +4085,16 @@
         <w:gridCol w:w="8506"/>
       </w:tblGrid>
       <w:tr>
+        <w:tblPrEx>
+          <w:tblBorders>
+            <w:top w:val="none" w:color="auto" w:sz="0" w:space="0"/>
+            <w:left w:val="none" w:color="auto" w:sz="0" w:space="0"/>
+            <w:bottom w:val="none" w:color="auto" w:sz="0" w:space="0"/>
+            <w:right w:val="none" w:color="auto" w:sz="0" w:space="0"/>
+            <w:insideH w:val="none" w:color="auto" w:sz="0" w:space="0"/>
+            <w:insideV w:val="none" w:color="auto" w:sz="0" w:space="0"/>
+          </w:tblBorders>
+        </w:tblPrEx>
         <w:tc>
           <w:tcPr>
             <w:tcW w:w="0" w:type="auto"/>
@@ -4537,6 +4732,14 @@
       </w:tblGrid>
       <w:tr>
         <w:tblPrEx>
+          <w:tblBorders>
+            <w:top w:val="none" w:color="auto" w:sz="0" w:space="0"/>
+            <w:left w:val="none" w:color="auto" w:sz="0" w:space="0"/>
+            <w:bottom w:val="none" w:color="auto" w:sz="0" w:space="0"/>
+            <w:right w:val="none" w:color="auto" w:sz="0" w:space="0"/>
+            <w:insideH w:val="none" w:color="auto" w:sz="0" w:space="0"/>
+            <w:insideV w:val="none" w:color="auto" w:sz="0" w:space="0"/>
+          </w:tblBorders>
           <w:shd w:val="clear" w:color="auto" w:fill="auto"/>
         </w:tblPrEx>
         <w:tc>
@@ -5556,6 +5759,14 @@
       </w:tblGrid>
       <w:tr>
         <w:tblPrEx>
+          <w:tblBorders>
+            <w:top w:val="none" w:color="auto" w:sz="0" w:space="0"/>
+            <w:left w:val="none" w:color="auto" w:sz="0" w:space="0"/>
+            <w:bottom w:val="none" w:color="auto" w:sz="0" w:space="0"/>
+            <w:right w:val="none" w:color="auto" w:sz="0" w:space="0"/>
+            <w:insideH w:val="none" w:color="auto" w:sz="0" w:space="0"/>
+            <w:insideV w:val="none" w:color="auto" w:sz="0" w:space="0"/>
+          </w:tblBorders>
           <w:shd w:val="clear" w:color="auto" w:fill="auto"/>
         </w:tblPrEx>
         <w:tc>
@@ -6219,6 +6430,14 @@
       </w:tblGrid>
       <w:tr>
         <w:tblPrEx>
+          <w:tblBorders>
+            <w:top w:val="none" w:color="auto" w:sz="0" w:space="0"/>
+            <w:left w:val="none" w:color="auto" w:sz="0" w:space="0"/>
+            <w:bottom w:val="none" w:color="auto" w:sz="0" w:space="0"/>
+            <w:right w:val="none" w:color="auto" w:sz="0" w:space="0"/>
+            <w:insideH w:val="none" w:color="auto" w:sz="0" w:space="0"/>
+            <w:insideV w:val="none" w:color="auto" w:sz="0" w:space="0"/>
+          </w:tblBorders>
           <w:shd w:val="clear" w:color="auto" w:fill="auto"/>
         </w:tblPrEx>
         <w:tc>
@@ -6815,6 +7034,16 @@
         <w:gridCol w:w="8506"/>
       </w:tblGrid>
       <w:tr>
+        <w:tblPrEx>
+          <w:tblBorders>
+            <w:top w:val="none" w:color="auto" w:sz="0" w:space="0"/>
+            <w:left w:val="none" w:color="auto" w:sz="0" w:space="0"/>
+            <w:bottom w:val="none" w:color="auto" w:sz="0" w:space="0"/>
+            <w:right w:val="none" w:color="auto" w:sz="0" w:space="0"/>
+            <w:insideH w:val="none" w:color="auto" w:sz="0" w:space="0"/>
+            <w:insideV w:val="none" w:color="auto" w:sz="0" w:space="0"/>
+          </w:tblBorders>
+        </w:tblPrEx>
         <w:tc>
           <w:tcPr>
             <w:tcW w:w="0" w:type="auto"/>
@@ -7704,6 +7933,14 @@
       </w:tblGrid>
       <w:tr>
         <w:tblPrEx>
+          <w:tblBorders>
+            <w:top w:val="none" w:color="auto" w:sz="0" w:space="0"/>
+            <w:left w:val="none" w:color="auto" w:sz="0" w:space="0"/>
+            <w:bottom w:val="none" w:color="auto" w:sz="0" w:space="0"/>
+            <w:right w:val="none" w:color="auto" w:sz="0" w:space="0"/>
+            <w:insideH w:val="none" w:color="auto" w:sz="0" w:space="0"/>
+            <w:insideV w:val="none" w:color="auto" w:sz="0" w:space="0"/>
+          </w:tblBorders>
           <w:shd w:val="clear" w:color="auto" w:fill="auto"/>
         </w:tblPrEx>
         <w:tc>
@@ -7776,10 +8013,7 @@
         <w:bidi w:val="0"/>
       </w:pPr>
       <w:r>
-        <w:t>1.</w:t>
-      </w:r>
-      <w:r>
-        <w:t>Gumball</w:t>
+        <w:t>1.Gumball</w:t>
       </w:r>
       <w:r>
         <w:rPr>
@@ -7853,7 +8087,9 @@
         </w:tblBorders>
         <w:tblLayout w:type="autofit"/>
         <w:tblCellMar>
+          <w:top w:w="0" w:type="dxa"/>
           <w:left w:w="108" w:type="dxa"/>
+          <w:bottom w:w="0" w:type="dxa"/>
           <w:right w:w="108" w:type="dxa"/>
         </w:tblCellMar>
       </w:tblPr>
@@ -8467,7 +8703,9 @@
         </w:tblBorders>
         <w:tblLayout w:type="autofit"/>
         <w:tblCellMar>
+          <w:top w:w="0" w:type="dxa"/>
           <w:left w:w="108" w:type="dxa"/>
+          <w:bottom w:w="0" w:type="dxa"/>
           <w:right w:w="108" w:type="dxa"/>
         </w:tblCellMar>
       </w:tblPr>
@@ -8556,468 +8794,6 @@
         </w:rPr>
         <w:t>定义RMI实现类：  </w:t>
-      </w:r>
-    </w:p>
-    <w:tbl>
-      <w:tblPr>
-        <w:tblStyle w:val="8"/>
-        <w:tblW w:w="0" w:type="auto"/>
-        <w:tblInd w:w="0" w:type="dxa"/>
-        <w:tblBorders>
-          <w:top w:val="single" w:color="auto" w:sz="4" w:space="0"/>
-          <w:left w:val="single" w:color="auto" w:sz="4" w:space="0"/>
-          <w:bottom w:val="single" w:color="auto" w:sz="4" w:space="0"/>
-          <w:right w:val="single" w:color="auto" w:sz="4" w:space="0"/>
-          <w:insideH w:val="single" w:color="auto" w:sz="4" w:space="0"/>
-          <w:insideV w:val="single" w:color="auto" w:sz="4" w:space="0"/>
-        </w:tblBorders>
-        <w:tblLayout w:type="autofit"/>
-        <w:tblCellMar>
-          <w:left w:w="108" w:type="dxa"/>
-          <w:right w:w="108" w:type="dxa"/>
-        </w:tblCellMar>
-      </w:tblPr>
-      <w:tblGrid>
-        <w:gridCol w:w="8522"/>
-      </w:tblGrid>
-      <w:tr>
-        <w:tc>
-          <w:tcPr>
-            <w:tcW w:w="8522" w:type="dxa"/>
-          </w:tcPr>
-          <w:p>
-            <w:pPr>
-              <w:pStyle w:val="31"/>
-              <w:keepNext w:val="0"/>
-              <w:keepLines w:val="0"/>
-              <w:widowControl/>
-              <w:numPr>
-                <w:ilvl w:val="0"/>
-                <w:numId w:val="0"/>
-              </w:numPr>
-              <w:suppressLineNumbers w:val="0"/>
-              <w:ind w:right="0" w:rightChars="0"/>
-              <w:rPr>
-                <w:rFonts w:hint="eastAsia"/>
-              </w:rPr>
-            </w:pPr>
-            <w:r>
-              <w:rPr>
-                <w:rFonts w:hint="eastAsia"/>
-              </w:rPr>
-              <w:t>public class MyRemoteImpl -        </w:t>
-            </w:r>
-          </w:p>
-          <w:p>
-            <w:pPr>
-              <w:pStyle w:val="31"/>
-              <w:keepNext w:val="0"/>
-              <w:keepLines w:val="0"/>
-              <w:widowControl/>
-              <w:numPr>
-                <w:ilvl w:val="0"/>
-                <w:numId w:val="0"/>
-              </w:numPr>
-              <w:suppressLineNumbers w:val="0"/>
-              <w:ind w:right="0" w:rightChars="0" w:firstLine="360" w:firstLineChars="150"/>
-              <w:rPr>
-                <w:rFonts w:hint="eastAsia"/>
-                <w:vertAlign w:val="baseline"/>
-              </w:rPr>
-            </w:pPr>
-            <w:r>
-              <w:rPr>
-                <w:rFonts w:hint="eastAsia"/>
-              </w:rPr>
-              <w:t>extends UnicastRemoteObject -        implements MyRemote { ... } - -</w:t>
-            </w:r>
-          </w:p>
-        </w:tc>
-      </w:tr>
-    </w:tbl>
-    <w:p>
-      <w:pPr>
-        <w:pStyle w:val="31"/>
-        <w:keepNext w:val="0"/>
-        <w:keepLines w:val="0"/>
-        <w:widowControl/>
-        <w:numPr>
-          <w:ilvl w:val="0"/>
-          <w:numId w:val="0"/>
-        </w:numPr>
-        <w:suppressLineNumbers w:val="0"/>
-        <w:ind w:right="0" w:rightChars="0"/>
-        <w:rPr>
-          <w:rFonts w:hint="eastAsia"/>
-        </w:rPr>
-      </w:pPr>
-    </w:p>
-    <w:p>
-      <w:pPr>
-        <w:pStyle w:val="31"/>
-        <w:keepNext w:val="0"/>
-        <w:keepLines w:val="0"/>
-        <w:widowControl/>
-        <w:numPr>
-          <w:ilvl w:val="0"/>
-          <w:numId w:val="2"/>
-        </w:numPr>
-        <w:suppressLineNumbers w:val="0"/>
-        <w:rPr>
-          <w:rFonts w:hint="eastAsia"/>
-        </w:rPr>
-      </w:pPr>
-      <w:r>
-        <w:rPr>
-          <w:rFonts w:hint="eastAsia"/>
-        </w:rPr>
-        <w:t>定义RMI Server -</w:t>
-      </w:r>
-    </w:p>
-    <w:p>
-      <w:pPr>
-        <w:pStyle w:val="31"/>
-        <w:keepNext w:val="0"/>
-        <w:keepLines w:val="0"/>
-        <w:widowControl/>
-        <w:numPr>
-          <w:ilvl w:val="0"/>
-          <w:numId w:val="0"/>
-        </w:numPr>
-        <w:suppressLineNumbers w:val="0"/>
-        <w:ind w:right="0" w:rightChars="0"/>
-        <w:rPr>
-          <w:rFonts w:hint="eastAsia"/>
-        </w:rPr>
-      </w:pPr>
-      <w:r>
-        <w:rPr>
-          <w:rFonts w:hint="eastAsia"/>
-        </w:rPr>
-        <w:t>比如: -</w:t>
-      </w:r>
-    </w:p>
-    <w:tbl>
-      <w:tblPr>
-        <w:tblStyle w:val="8"/>
-        <w:tblW w:w="0" w:type="auto"/>
-        <w:tblInd w:w="0" w:type="dxa"/>
-        <w:tblBorders>
-          <w:top w:val="single" w:color="auto" w:sz="4" w:space="0"/>
-          <w:left w:val="single" w:color="auto" w:sz="4" w:space="0"/>
-          <w:bottom w:val="single" w:color="auto" w:sz="4" w:space="0"/>
-          <w:right w:val="single" w:color="auto" w:sz="4" w:space="0"/>
-          <w:insideH w:val="single" w:color="auto" w:sz="4" w:space="0"/>
-          <w:insideV w:val="single" w:color="auto" w:sz="4" w:space="0"/>
-        </w:tblBorders>
-        <w:tblLayout w:type="autofit"/>
-        <w:tblCellMar>
-          <w:left w:w="108" w:type="dxa"/>
-          <w:right w:w="108" w:type="dxa"/>
-        </w:tblCellMar>
-      </w:tblPr>
-      <w:tblGrid>
-        <w:gridCol w:w="8522"/>
-      </w:tblGrid>
-      <w:tr>
-        <w:tc>
-          <w:tcPr>
-            <w:tcW w:w="8522" w:type="dxa"/>
-          </w:tcPr>
-          <w:p>
-            <w:pPr>
-              <w:pStyle w:val="31"/>
-              <w:keepNext w:val="0"/>
-              <w:keepLines w:val="0"/>
-              <w:widowControl/>
-              <w:numPr>
-                <w:ilvl w:val="0"/>
-                <w:numId w:val="0"/>
-              </w:numPr>
-              <w:suppressLineNumbers w:val="0"/>
-              <w:ind w:right="0" w:rightChars="0"/>
-              <w:rPr>
-                <w:rFonts w:hint="eastAsia"/>
-                <w:vertAlign w:val="baseline"/>
-              </w:rPr>
-            </w:pPr>
-            <w:r>
-              <w:rPr>
-                <w:rFonts w:hint="eastAsia"/>
-              </w:rPr>
-              <w:t>LocateRegistry.createRegistry(1900); -Naming.rebind("rmi://localhost:1900/remoteSayHello",myRemote); - -</w:t>
-            </w:r>
-          </w:p>
-        </w:tc>
-      </w:tr>
-    </w:tbl>
-    <w:p>
-      <w:pPr>
-        <w:pStyle w:val="31"/>
-        <w:keepNext w:val="0"/>
-        <w:keepLines w:val="0"/>
-        <w:widowControl/>
-        <w:numPr>
-          <w:ilvl w:val="0"/>
-          <w:numId w:val="0"/>
-        </w:numPr>
-        <w:suppressLineNumbers w:val="0"/>
-        <w:ind w:right="0" w:rightChars="0"/>
-        <w:rPr>
-          <w:rFonts w:hint="eastAsia"/>
-        </w:rPr>
-      </w:pPr>
-    </w:p>
-    <w:p>
-      <w:pPr>
-        <w:pStyle w:val="4"/>
-        <w:bidi w:val="0"/>
-        <w:rPr>
-          <w:rFonts w:hint="eastAsia"/>
-        </w:rPr>
-      </w:pPr>
-      <w:r>
-        <w:rPr>
-          <w:rFonts w:hint="eastAsia"/>
-        </w:rPr>
-        <w:t>客户端： -</w:t>
-      </w:r>
-    </w:p>
-    <w:tbl>
-      <w:tblPr>
-        <w:tblStyle w:val="8"/>
-        <w:tblW w:w="0" w:type="auto"/>
-        <w:tblInd w:w="0" w:type="dxa"/>
-        <w:tblBorders>
-          <w:top w:val="single" w:color="auto" w:sz="4" w:space="0"/>
-          <w:left w:val="single" w:color="auto" w:sz="4" w:space="0"/>
-          <w:bottom w:val="single" w:color="auto" w:sz="4" w:space="0"/>
-          <w:right w:val="single" w:color="auto" w:sz="4" w:space="0"/>
-          <w:insideH w:val="single" w:color="auto" w:sz="4" w:space="0"/>
-          <w:insideV w:val="single" w:color="auto" w:sz="4" w:space="0"/>
-        </w:tblBorders>
-        <w:tblLayout w:type="autofit"/>
-        <w:tblCellMar>
-          <w:left w:w="108" w:type="dxa"/>
-          <w:right w:w="108" w:type="dxa"/>
-        </w:tblCellMar>
-      </w:tblPr>
-      <w:tblGrid>
-        <w:gridCol w:w="8522"/>
-      </w:tblGrid>
-      <w:tr>
-        <w:tc>
-          <w:tcPr>
-            <w:tcW w:w="8522" w:type="dxa"/>
-          </w:tcPr>
-          <w:p>
-            <w:pPr>
-              <w:pStyle w:val="31"/>
-              <w:keepNext w:val="0"/>
-              <w:keepLines w:val="0"/>
-              <w:widowControl/>
-              <w:numPr>
-                <w:ilvl w:val="0"/>
-                <w:numId w:val="0"/>
-              </w:numPr>
-              <w:suppressLineNumbers w:val="0"/>
-              <w:ind w:right="0" w:rightChars="0"/>
-              <w:rPr>
-                <w:rFonts w:hint="eastAsia"/>
-                <w:vertAlign w:val="baseline"/>
-              </w:rPr>
-            </w:pPr>
-            <w:r>
-              <w:rPr>
-                <w:rFonts w:hint="eastAsia"/>
-              </w:rPr>
-              <w:t>MyRemote myRemote  = (MyRemote)Naming.lookup("rmi://localhost:1900/remoteSayHello"); -myRemote.sayHello() - -</w:t>
-            </w:r>
-          </w:p>
-        </w:tc>
-      </w:tr>
-    </w:tbl>
-    <w:p>
-      <w:pPr>
-        <w:pStyle w:val="31"/>
-        <w:keepNext w:val="0"/>
-        <w:keepLines w:val="0"/>
-        <w:widowControl/>
-        <w:numPr>
-          <w:ilvl w:val="0"/>
-          <w:numId w:val="0"/>
-        </w:numPr>
-        <w:suppressLineNumbers w:val="0"/>
-        <w:ind w:right="0" w:rightChars="0"/>
-        <w:rPr>
-          <w:rFonts w:hint="eastAsia"/>
-        </w:rPr>
-      </w:pPr>
-    </w:p>
-    <w:p>
-      <w:pPr>
-        <w:pStyle w:val="4"/>
-        <w:bidi w:val="0"/>
-        <w:rPr>
-          <w:rFonts w:hint="eastAsia"/>
-        </w:rPr>
-      </w:pPr>
-      <w:r>
-        <w:rPr>
-          <w:rFonts w:hint="eastAsia"/>
-        </w:rPr>
-        <w:t>特别备注： -</w:t>
-      </w:r>
-    </w:p>
-    <w:p>
-      <w:pPr>
-        <w:pStyle w:val="31"/>
-        <w:keepNext w:val="0"/>
-        <w:keepLines w:val="0"/>
-        <w:widowControl/>
-        <w:numPr>
-          <w:ilvl w:val="0"/>
-          <w:numId w:val="3"/>
-        </w:numPr>
-        <w:suppressLineNumbers w:val="0"/>
-        <w:ind w:right="0" w:rightChars="0"/>
-        <w:rPr>
-          <w:rFonts w:hint="eastAsia"/>
-        </w:rPr>
-      </w:pPr>
-      <w:r>
-        <w:rPr>
-          <w:rFonts w:hint="eastAsia"/>
-        </w:rPr>
-        <w:t>RMI接口中定义的接口方法，必须throws RemoteException -否则启动RmiServer的时候会抛错： - -</w:t>
-      </w:r>
-    </w:p>
-    <w:p>
-      <w:pPr>
-        <w:pStyle w:val="31"/>
-        <w:keepNext w:val="0"/>
-        <w:keepLines w:val="0"/>
-        <w:widowControl/>
-        <w:numPr>
-          <w:ilvl w:val="0"/>
-          <w:numId w:val="0"/>
-        </w:numPr>
-        <w:suppressLineNumbers w:val="0"/>
-        <w:ind w:right="0" w:rightChars="0"/>
-        <w:rPr>
-          <w:rFonts w:hint="eastAsia"/>
-        </w:rPr>
-      </w:pPr>
-    </w:p>
-    <w:p>
-      <w:pPr>
-        <w:pStyle w:val="31"/>
-        <w:keepNext w:val="0"/>
-        <w:keepLines w:val="0"/>
-        <w:widowControl/>
-        <w:numPr>
-          <w:ilvl w:val="0"/>
-          <w:numId w:val="0"/>
-        </w:numPr>
-        <w:suppressLineNumbers w:val="0"/>
-        <w:ind w:right="0" w:rightChars="0"/>
-        <w:rPr>
-          <w:rFonts w:hint="eastAsia"/>
-        </w:rPr>
-      </w:pPr>
-      <w:r>
-        <w:rPr>
-          <w:rFonts w:hint="eastAsia"/>
-        </w:rPr>
-        <w:t>2.如果RMI Server和client之间需要传递对象，这个对象</w:t>
-      </w:r>
-    </w:p>
-    <w:p>
-      <w:pPr>
-        <w:pStyle w:val="31"/>
-        <w:keepNext w:val="0"/>
-        <w:keepLines w:val="0"/>
-        <w:widowControl/>
-        <w:suppressLineNumbers w:val="0"/>
-        <w:rPr>
-          <w:rFonts w:hint="eastAsia"/>
-        </w:rPr>
-      </w:pPr>
-      <w:r>
-        <w:rPr>
-          <w:rFonts w:hint="eastAsia"/>
-        </w:rPr>
-        <w:t>必须实现Serializable接口 -用于序列化、反序列化 -参考：Message.java - -</w:t>
-      </w:r>
-    </w:p>
-    <w:p>
-      <w:pPr>
-        <w:pStyle w:val="31"/>
-        <w:keepNext w:val="0"/>
-        <w:keepLines w:val="0"/>
-        <w:widowControl/>
-        <w:suppressLineNumbers w:val="0"/>
-        <w:rPr>
-          <w:rFonts w:hint="eastAsia"/>
-        </w:rPr>
-      </w:pPr>
-    </w:p>
-    <w:p>
-      <w:pPr>
-        <w:pStyle w:val="4"/>
-        <w:bidi w:val="0"/>
-        <w:rPr>
-          <w:rFonts w:hint="eastAsia" w:eastAsia="times"/>
-          <w:lang w:val="en-US" w:eastAsia="zh-Hans"/>
-        </w:rPr>
-      </w:pPr>
-      <w:r>
-        <w:rPr>
-          <w:rFonts w:hint="eastAsia"/>
-          <w:lang w:val="en-US" w:eastAsia="zh-Hans"/>
-        </w:rPr>
-        <w:t>具体代码</w:t>
-      </w:r>
-    </w:p>
-    <w:p>
-      <w:pPr>
-        <w:pStyle w:val="31"/>
-        <w:keepNext w:val="0"/>
-        <w:keepLines w:val="0"/>
-        <w:widowControl/>
-        <w:suppressLineNumbers w:val="0"/>
-        <w:rPr>
-          <w:rFonts w:hint="eastAsia"/>
-          <w:lang w:val="en-US" w:eastAsia="zh-Hans"/>
-        </w:rPr>
-      </w:pPr>
-      <w:r>
-        <w:rPr>
-          <w:rFonts w:hint="eastAsia"/>
-          <w:lang w:val="en-US" w:eastAsia="zh-Hans"/>
-        </w:rPr>
-        <w:t>具体代码参考：</w:t>
       </w:r>
     </w:p>
     <w:tbl>
@@ -9061,6 +8837,474 @@
           </w:tcPr>
           <w:p>
             <w:pPr>
+              <w:pStyle w:val="31"/>
+              <w:keepNext w:val="0"/>
+              <w:keepLines w:val="0"/>
+              <w:widowControl/>
+              <w:numPr>
+                <w:ilvl w:val="0"/>
+                <w:numId w:val="0"/>
+              </w:numPr>
+              <w:suppressLineNumbers w:val="0"/>
+              <w:ind w:right="0" w:rightChars="0"/>
+              <w:rPr>
+                <w:rFonts w:hint="eastAsia"/>
+              </w:rPr>
+            </w:pPr>
+            <w:r>
+              <w:rPr>
+                <w:rFonts w:hint="eastAsia"/>
+              </w:rPr>
+              <w:t>public class MyRemoteImpl +        </w:t>
+            </w:r>
+          </w:p>
+          <w:p>
+            <w:pPr>
+              <w:pStyle w:val="31"/>
+              <w:keepNext w:val="0"/>
+              <w:keepLines w:val="0"/>
+              <w:widowControl/>
+              <w:numPr>
+                <w:ilvl w:val="0"/>
+                <w:numId w:val="0"/>
+              </w:numPr>
+              <w:suppressLineNumbers w:val="0"/>
+              <w:ind w:right="0" w:rightChars="0" w:firstLine="360" w:firstLineChars="150"/>
+              <w:rPr>
+                <w:rFonts w:hint="eastAsia"/>
+                <w:vertAlign w:val="baseline"/>
+              </w:rPr>
+            </w:pPr>
+            <w:r>
+              <w:rPr>
+                <w:rFonts w:hint="eastAsia"/>
+              </w:rPr>
+              <w:t>extends UnicastRemoteObject +        implements MyRemote { ... } + +</w:t>
+            </w:r>
+          </w:p>
+        </w:tc>
+      </w:tr>
+    </w:tbl>
+    <w:p>
+      <w:pPr>
+        <w:pStyle w:val="31"/>
+        <w:keepNext w:val="0"/>
+        <w:keepLines w:val="0"/>
+        <w:widowControl/>
+        <w:numPr>
+          <w:ilvl w:val="0"/>
+          <w:numId w:val="0"/>
+        </w:numPr>
+        <w:suppressLineNumbers w:val="0"/>
+        <w:ind w:right="0" w:rightChars="0"/>
+        <w:rPr>
+          <w:rFonts w:hint="eastAsia"/>
+        </w:rPr>
+      </w:pPr>
+    </w:p>
+    <w:p>
+      <w:pPr>
+        <w:pStyle w:val="31"/>
+        <w:keepNext w:val="0"/>
+        <w:keepLines w:val="0"/>
+        <w:widowControl/>
+        <w:numPr>
+          <w:ilvl w:val="0"/>
+          <w:numId w:val="2"/>
+        </w:numPr>
+        <w:suppressLineNumbers w:val="0"/>
+        <w:rPr>
+          <w:rFonts w:hint="eastAsia"/>
+        </w:rPr>
+      </w:pPr>
+      <w:r>
+        <w:rPr>
+          <w:rFonts w:hint="eastAsia"/>
+        </w:rPr>
+        <w:t>定义RMI Server +</w:t>
+      </w:r>
+    </w:p>
+    <w:p>
+      <w:pPr>
+        <w:pStyle w:val="31"/>
+        <w:keepNext w:val="0"/>
+        <w:keepLines w:val="0"/>
+        <w:widowControl/>
+        <w:numPr>
+          <w:ilvl w:val="0"/>
+          <w:numId w:val="0"/>
+        </w:numPr>
+        <w:suppressLineNumbers w:val="0"/>
+        <w:ind w:right="0" w:rightChars="0"/>
+        <w:rPr>
+          <w:rFonts w:hint="eastAsia"/>
+        </w:rPr>
+      </w:pPr>
+      <w:r>
+        <w:rPr>
+          <w:rFonts w:hint="eastAsia"/>
+        </w:rPr>
+        <w:t>比如: +</w:t>
+      </w:r>
+    </w:p>
+    <w:tbl>
+      <w:tblPr>
+        <w:tblStyle w:val="8"/>
+        <w:tblW w:w="0" w:type="auto"/>
+        <w:tblInd w:w="0" w:type="dxa"/>
+        <w:tblBorders>
+          <w:top w:val="single" w:color="auto" w:sz="4" w:space="0"/>
+          <w:left w:val="single" w:color="auto" w:sz="4" w:space="0"/>
+          <w:bottom w:val="single" w:color="auto" w:sz="4" w:space="0"/>
+          <w:right w:val="single" w:color="auto" w:sz="4" w:space="0"/>
+          <w:insideH w:val="single" w:color="auto" w:sz="4" w:space="0"/>
+          <w:insideV w:val="single" w:color="auto" w:sz="4" w:space="0"/>
+        </w:tblBorders>
+        <w:tblLayout w:type="autofit"/>
+        <w:tblCellMar>
+          <w:top w:w="0" w:type="dxa"/>
+          <w:left w:w="108" w:type="dxa"/>
+          <w:bottom w:w="0" w:type="dxa"/>
+          <w:right w:w="108" w:type="dxa"/>
+        </w:tblCellMar>
+      </w:tblPr>
+      <w:tblGrid>
+        <w:gridCol w:w="8522"/>
+      </w:tblGrid>
+      <w:tr>
+        <w:tc>
+          <w:tcPr>
+            <w:tcW w:w="8522" w:type="dxa"/>
+          </w:tcPr>
+          <w:p>
+            <w:pPr>
+              <w:pStyle w:val="31"/>
+              <w:keepNext w:val="0"/>
+              <w:keepLines w:val="0"/>
+              <w:widowControl/>
+              <w:numPr>
+                <w:ilvl w:val="0"/>
+                <w:numId w:val="0"/>
+              </w:numPr>
+              <w:suppressLineNumbers w:val="0"/>
+              <w:ind w:right="0" w:rightChars="0"/>
+              <w:rPr>
+                <w:rFonts w:hint="eastAsia"/>
+                <w:vertAlign w:val="baseline"/>
+              </w:rPr>
+            </w:pPr>
+            <w:r>
+              <w:rPr>
+                <w:rFonts w:hint="eastAsia"/>
+              </w:rPr>
+              <w:t>LocateRegistry.createRegistry(1900); +Naming.rebind("rmi://localhost:1900/remoteSayHello",myRemote); + +</w:t>
+            </w:r>
+          </w:p>
+        </w:tc>
+      </w:tr>
+    </w:tbl>
+    <w:p>
+      <w:pPr>
+        <w:pStyle w:val="31"/>
+        <w:keepNext w:val="0"/>
+        <w:keepLines w:val="0"/>
+        <w:widowControl/>
+        <w:numPr>
+          <w:ilvl w:val="0"/>
+          <w:numId w:val="0"/>
+        </w:numPr>
+        <w:suppressLineNumbers w:val="0"/>
+        <w:ind w:right="0" w:rightChars="0"/>
+        <w:rPr>
+          <w:rFonts w:hint="eastAsia"/>
+        </w:rPr>
+      </w:pPr>
+    </w:p>
+    <w:p>
+      <w:pPr>
+        <w:pStyle w:val="4"/>
+        <w:bidi w:val="0"/>
+        <w:rPr>
+          <w:rFonts w:hint="eastAsia"/>
+        </w:rPr>
+      </w:pPr>
+      <w:r>
+        <w:rPr>
+          <w:rFonts w:hint="eastAsia"/>
+        </w:rPr>
+        <w:t>客户端： +</w:t>
+      </w:r>
+    </w:p>
+    <w:tbl>
+      <w:tblPr>
+        <w:tblStyle w:val="8"/>
+        <w:tblW w:w="0" w:type="auto"/>
+        <w:tblInd w:w="0" w:type="dxa"/>
+        <w:tblBorders>
+          <w:top w:val="single" w:color="auto" w:sz="4" w:space="0"/>
+          <w:left w:val="single" w:color="auto" w:sz="4" w:space="0"/>
+          <w:bottom w:val="single" w:color="auto" w:sz="4" w:space="0"/>
+          <w:right w:val="single" w:color="auto" w:sz="4" w:space="0"/>
+          <w:insideH w:val="single" w:color="auto" w:sz="4" w:space="0"/>
+          <w:insideV w:val="single" w:color="auto" w:sz="4" w:space="0"/>
+        </w:tblBorders>
+        <w:tblLayout w:type="autofit"/>
+        <w:tblCellMar>
+          <w:top w:w="0" w:type="dxa"/>
+          <w:left w:w="108" w:type="dxa"/>
+          <w:bottom w:w="0" w:type="dxa"/>
+          <w:right w:w="108" w:type="dxa"/>
+        </w:tblCellMar>
+      </w:tblPr>
+      <w:tblGrid>
+        <w:gridCol w:w="8522"/>
+      </w:tblGrid>
+      <w:tr>
+        <w:tc>
+          <w:tcPr>
+            <w:tcW w:w="8522" w:type="dxa"/>
+          </w:tcPr>
+          <w:p>
+            <w:pPr>
+              <w:pStyle w:val="31"/>
+              <w:keepNext w:val="0"/>
+              <w:keepLines w:val="0"/>
+              <w:widowControl/>
+              <w:numPr>
+                <w:ilvl w:val="0"/>
+                <w:numId w:val="0"/>
+              </w:numPr>
+              <w:suppressLineNumbers w:val="0"/>
+              <w:ind w:right="0" w:rightChars="0"/>
+              <w:rPr>
+                <w:rFonts w:hint="eastAsia"/>
+                <w:vertAlign w:val="baseline"/>
+              </w:rPr>
+            </w:pPr>
+            <w:r>
+              <w:rPr>
+                <w:rFonts w:hint="eastAsia"/>
+              </w:rPr>
+              <w:t>MyRemote myRemote  = (MyRemote)Naming.lookup("rmi://localhost:1900/remoteSayHello"); +myRemote.sayHello() + +</w:t>
+            </w:r>
+          </w:p>
+        </w:tc>
+      </w:tr>
+    </w:tbl>
+    <w:p>
+      <w:pPr>
+        <w:pStyle w:val="31"/>
+        <w:keepNext w:val="0"/>
+        <w:keepLines w:val="0"/>
+        <w:widowControl/>
+        <w:numPr>
+          <w:ilvl w:val="0"/>
+          <w:numId w:val="0"/>
+        </w:numPr>
+        <w:suppressLineNumbers w:val="0"/>
+        <w:ind w:right="0" w:rightChars="0"/>
+        <w:rPr>
+          <w:rFonts w:hint="eastAsia"/>
+        </w:rPr>
+      </w:pPr>
+    </w:p>
+    <w:p>
+      <w:pPr>
+        <w:pStyle w:val="4"/>
+        <w:bidi w:val="0"/>
+        <w:rPr>
+          <w:rFonts w:hint="eastAsia"/>
+        </w:rPr>
+      </w:pPr>
+      <w:r>
+        <w:rPr>
+          <w:rFonts w:hint="eastAsia"/>
+        </w:rPr>
+        <w:t>特别备注： +</w:t>
+      </w:r>
+    </w:p>
+    <w:p>
+      <w:pPr>
+        <w:pStyle w:val="31"/>
+        <w:keepNext w:val="0"/>
+        <w:keepLines w:val="0"/>
+        <w:widowControl/>
+        <w:numPr>
+          <w:ilvl w:val="0"/>
+          <w:numId w:val="3"/>
+        </w:numPr>
+        <w:suppressLineNumbers w:val="0"/>
+        <w:ind w:right="0" w:rightChars="0"/>
+        <w:rPr>
+          <w:rFonts w:hint="eastAsia"/>
+        </w:rPr>
+      </w:pPr>
+      <w:r>
+        <w:rPr>
+          <w:rFonts w:hint="eastAsia"/>
+        </w:rPr>
+        <w:t>RMI接口中定义的接口方法，必须throws RemoteException +否则启动RmiServer的时候会抛错： + +</w:t>
+      </w:r>
+    </w:p>
+    <w:p>
+      <w:pPr>
+        <w:pStyle w:val="31"/>
+        <w:keepNext w:val="0"/>
+        <w:keepLines w:val="0"/>
+        <w:widowControl/>
+        <w:numPr>
+          <w:ilvl w:val="0"/>
+          <w:numId w:val="0"/>
+        </w:numPr>
+        <w:suppressLineNumbers w:val="0"/>
+        <w:ind w:right="0" w:rightChars="0"/>
+        <w:rPr>
+          <w:rFonts w:hint="eastAsia"/>
+        </w:rPr>
+      </w:pPr>
+    </w:p>
+    <w:p>
+      <w:pPr>
+        <w:pStyle w:val="31"/>
+        <w:keepNext w:val="0"/>
+        <w:keepLines w:val="0"/>
+        <w:widowControl/>
+        <w:numPr>
+          <w:ilvl w:val="0"/>
+          <w:numId w:val="0"/>
+        </w:numPr>
+        <w:suppressLineNumbers w:val="0"/>
+        <w:ind w:right="0" w:rightChars="0"/>
+        <w:rPr>
+          <w:rFonts w:hint="eastAsia"/>
+        </w:rPr>
+      </w:pPr>
+      <w:r>
+        <w:rPr>
+          <w:rFonts w:hint="eastAsia"/>
+        </w:rPr>
+        <w:t>2.如果RMI Server和client之间需要传递对象，这个对象</w:t>
+      </w:r>
+    </w:p>
+    <w:p>
+      <w:pPr>
+        <w:pStyle w:val="31"/>
+        <w:keepNext w:val="0"/>
+        <w:keepLines w:val="0"/>
+        <w:widowControl/>
+        <w:suppressLineNumbers w:val="0"/>
+        <w:rPr>
+          <w:rFonts w:hint="eastAsia"/>
+        </w:rPr>
+      </w:pPr>
+      <w:r>
+        <w:rPr>
+          <w:rFonts w:hint="eastAsia"/>
+        </w:rPr>
+        <w:t>必须实现Serializable接口 +用于序列化、反序列化 +参考：Message.java + +</w:t>
+      </w:r>
+    </w:p>
+    <w:p>
+      <w:pPr>
+        <w:pStyle w:val="31"/>
+        <w:keepNext w:val="0"/>
+        <w:keepLines w:val="0"/>
+        <w:widowControl/>
+        <w:suppressLineNumbers w:val="0"/>
+        <w:rPr>
+          <w:rFonts w:hint="eastAsia"/>
+        </w:rPr>
+      </w:pPr>
+    </w:p>
+    <w:p>
+      <w:pPr>
+        <w:pStyle w:val="4"/>
+        <w:bidi w:val="0"/>
+        <w:rPr>
+          <w:rFonts w:hint="eastAsia" w:eastAsia="times"/>
+          <w:lang w:val="en-US" w:eastAsia="zh-Hans"/>
+        </w:rPr>
+      </w:pPr>
+      <w:r>
+        <w:rPr>
+          <w:rFonts w:hint="eastAsia"/>
+          <w:lang w:val="en-US" w:eastAsia="zh-Hans"/>
+        </w:rPr>
+        <w:t>具体代码</w:t>
+      </w:r>
+    </w:p>
+    <w:p>
+      <w:pPr>
+        <w:pStyle w:val="31"/>
+        <w:keepNext w:val="0"/>
+        <w:keepLines w:val="0"/>
+        <w:widowControl/>
+        <w:suppressLineNumbers w:val="0"/>
+        <w:rPr>
+          <w:rFonts w:hint="eastAsia"/>
+          <w:lang w:val="en-US" w:eastAsia="zh-Hans"/>
+        </w:rPr>
+      </w:pPr>
+      <w:r>
+        <w:rPr>
+          <w:rFonts w:hint="eastAsia"/>
+          <w:lang w:val="en-US" w:eastAsia="zh-Hans"/>
+        </w:rPr>
+        <w:t>具体代码参考：</w:t>
+      </w:r>
+    </w:p>
+    <w:tbl>
+      <w:tblPr>
+        <w:tblStyle w:val="8"/>
+        <w:tblW w:w="0" w:type="auto"/>
+        <w:tblInd w:w="0" w:type="dxa"/>
+        <w:tblBorders>
+          <w:top w:val="single" w:color="auto" w:sz="4" w:space="0"/>
+          <w:left w:val="single" w:color="auto" w:sz="4" w:space="0"/>
+          <w:bottom w:val="single" w:color="auto" w:sz="4" w:space="0"/>
+          <w:right w:val="single" w:color="auto" w:sz="4" w:space="0"/>
+          <w:insideH w:val="single" w:color="auto" w:sz="4" w:space="0"/>
+          <w:insideV w:val="single" w:color="auto" w:sz="4" w:space="0"/>
+        </w:tblBorders>
+        <w:tblLayout w:type="autofit"/>
+        <w:tblCellMar>
+          <w:top w:w="0" w:type="dxa"/>
+          <w:left w:w="108" w:type="dxa"/>
+          <w:bottom w:w="0" w:type="dxa"/>
+          <w:right w:w="108" w:type="dxa"/>
+        </w:tblCellMar>
+      </w:tblPr>
+      <w:tblGrid>
+        <w:gridCol w:w="8522"/>
+      </w:tblGrid>
+      <w:tr>
+        <w:tc>
+          <w:tcPr>
+            <w:tcW w:w="8522" w:type="dxa"/>
+          </w:tcPr>
+          <w:p>
+            <w:pPr>
               <w:pStyle w:val="5"/>
               <w:keepNext w:val="0"/>
               <w:keepLines w:val="0"/>
@@ -9798,6 +10042,422 @@
           <w:lang w:val="en-US" w:eastAsia="zh-Hans"/>
         </w:rPr>
         <w:t>具体代码参考：</w:t>
+      </w:r>
+    </w:p>
+    <w:tbl>
+      <w:tblPr>
+        <w:tblStyle w:val="8"/>
+        <w:tblW w:w="0" w:type="auto"/>
+        <w:tblInd w:w="0" w:type="dxa"/>
+        <w:tblBorders>
+          <w:top w:val="single" w:color="auto" w:sz="4" w:space="0"/>
+          <w:left w:val="single" w:color="auto" w:sz="4" w:space="0"/>
+          <w:bottom w:val="single" w:color="auto" w:sz="4" w:space="0"/>
+          <w:right w:val="single" w:color="auto" w:sz="4" w:space="0"/>
+          <w:insideH w:val="single" w:color="auto" w:sz="4" w:space="0"/>
+          <w:insideV w:val="single" w:color="auto" w:sz="4" w:space="0"/>
+        </w:tblBorders>
+        <w:tblLayout w:type="autofit"/>
+        <w:tblCellMar>
+          <w:top w:w="0" w:type="dxa"/>
+          <w:left w:w="108" w:type="dxa"/>
+          <w:bottom w:w="0" w:type="dxa"/>
+          <w:right w:w="108" w:type="dxa"/>
+        </w:tblCellMar>
+      </w:tblPr>
+      <w:tblGrid>
+        <w:gridCol w:w="8522"/>
+      </w:tblGrid>
+      <w:tr>
+        <w:tc>
+          <w:tcPr>
+            <w:tcW w:w="8522" w:type="dxa"/>
+          </w:tcPr>
+          <w:p>
+            <w:pPr>
+              <w:pStyle w:val="5"/>
+              <w:keepNext w:val="0"/>
+              <w:keepLines w:val="0"/>
+              <w:widowControl/>
+              <w:suppressLineNumbers w:val="0"/>
+              <w:shd w:val="clear" w:fill="2B2B2B"/>
+              <w:rPr>
+                <w:rFonts w:hint="eastAsia"/>
+                <w:vertAlign w:val="baseline"/>
+                <w:lang w:val="en-US" w:eastAsia="zh-Hans"/>
+              </w:rPr>
+            </w:pPr>
+            <w:r>
+              <w:rPr>
+                <w:rFonts w:hint="default" w:ascii="Menlo" w:hAnsi="Menlo" w:eastAsia="Menlo" w:cs="Menlo"/>
+                <w:color w:val="A9B7C6"/>
+                <w:sz w:val="27"/>
+                <w:szCs w:val="27"/>
+                <w:shd w:val="clear" w:fill="2B2B2B"/>
+              </w:rPr>
+              <w:t>com.nbcb.design.proxy.remotegumball</w:t>
+            </w:r>
+          </w:p>
+        </w:tc>
+      </w:tr>
+    </w:tbl>
+    <w:p>
+      <w:pPr>
+        <w:pStyle w:val="31"/>
+        <w:keepNext w:val="0"/>
+        <w:keepLines w:val="0"/>
+        <w:widowControl/>
+        <w:suppressLineNumbers w:val="0"/>
+        <w:rPr>
+          <w:rFonts w:hint="eastAsia"/>
+          <w:lang w:val="en-US" w:eastAsia="zh-Hans"/>
+        </w:rPr>
+      </w:pPr>
+    </w:p>
+    <w:p>
+      <w:pPr>
+        <w:pStyle w:val="31"/>
+        <w:keepNext w:val="0"/>
+        <w:keepLines w:val="0"/>
+        <w:widowControl/>
+        <w:suppressLineNumbers w:val="0"/>
+        <w:rPr>
+          <w:rFonts w:hint="eastAsia"/>
+          <w:lang w:val="en-US" w:eastAsia="zh-Hans"/>
+        </w:rPr>
+      </w:pPr>
+    </w:p>
+    <w:p>
+      <w:pPr>
+        <w:pStyle w:val="3"/>
+        <w:bidi w:val="0"/>
+        <w:rPr>
+          <w:rFonts w:hint="default"/>
+          <w:lang w:eastAsia="zh-Hans"/>
+        </w:rPr>
+      </w:pPr>
+      <w:r>
+        <w:rPr>
+          <w:rFonts w:hint="default"/>
+          <w:lang w:eastAsia="zh-Hans"/>
+        </w:rPr>
+        <w:t>4.CDViewer</w:t>
+      </w:r>
+    </w:p>
+    <w:p>
+      <w:pPr>
+        <w:pStyle w:val="31"/>
+        <w:keepNext w:val="0"/>
+        <w:keepLines w:val="0"/>
+        <w:widowControl/>
+        <w:numPr>
+          <w:ilvl w:val="0"/>
+          <w:numId w:val="0"/>
+        </w:numPr>
+        <w:suppressLineNumbers w:val="0"/>
+        <w:spacing w:before="0" w:beforeAutospacing="0" w:after="0" w:afterAutospacing="0"/>
+        <w:ind w:right="0" w:rightChars="0"/>
+        <w:jc w:val="left"/>
+        <w:rPr>
+          <w:rFonts w:hint="eastAsia"/>
+          <w:lang w:eastAsia="zh-Hans"/>
+        </w:rPr>
+      </w:pPr>
+    </w:p>
+    <w:p>
+      <w:pPr>
+        <w:pStyle w:val="31"/>
+        <w:keepNext w:val="0"/>
+        <w:keepLines w:val="0"/>
+        <w:widowControl/>
+        <w:numPr>
+          <w:ilvl w:val="0"/>
+          <w:numId w:val="0"/>
+        </w:numPr>
+        <w:suppressLineNumbers w:val="0"/>
+        <w:spacing w:before="0" w:beforeAutospacing="0" w:after="0" w:afterAutospacing="0"/>
+        <w:ind w:right="0" w:rightChars="0"/>
+        <w:jc w:val="left"/>
+        <w:rPr>
+          <w:rFonts w:hint="eastAsia"/>
+          <w:lang w:eastAsia="zh-Hans"/>
+        </w:rPr>
+      </w:pPr>
+    </w:p>
+    <w:p>
+      <w:pPr>
+        <w:pStyle w:val="31"/>
+        <w:keepNext w:val="0"/>
+        <w:keepLines w:val="0"/>
+        <w:widowControl/>
+        <w:numPr>
+          <w:ilvl w:val="0"/>
+          <w:numId w:val="0"/>
+        </w:numPr>
+        <w:suppressLineNumbers w:val="0"/>
+        <w:spacing w:before="0" w:beforeAutospacing="0" w:after="0" w:afterAutospacing="0"/>
+        <w:ind w:right="0" w:rightChars="0"/>
+        <w:jc w:val="left"/>
+        <w:rPr>
+          <w:rFonts w:hint="eastAsia"/>
+          <w:lang w:eastAsia="zh-Hans"/>
+        </w:rPr>
+      </w:pPr>
+    </w:p>
+    <w:p>
+      <w:pPr>
+        <w:pStyle w:val="31"/>
+        <w:keepNext w:val="0"/>
+        <w:keepLines w:val="0"/>
+        <w:widowControl/>
+        <w:numPr>
+          <w:ilvl w:val="0"/>
+          <w:numId w:val="0"/>
+        </w:numPr>
+        <w:suppressLineNumbers w:val="0"/>
+        <w:spacing w:before="0" w:beforeAutospacing="0" w:after="0" w:afterAutospacing="0"/>
+        <w:ind w:right="0" w:rightChars="0"/>
+        <w:jc w:val="left"/>
+        <w:rPr>
+          <w:rFonts w:hint="eastAsia"/>
+          <w:lang w:eastAsia="zh-Hans"/>
+        </w:rPr>
+      </w:pPr>
+    </w:p>
+    <w:p>
+      <w:pPr>
+        <w:pStyle w:val="3"/>
+        <w:bidi w:val="0"/>
+        <w:rPr>
+          <w:rFonts w:hint="eastAsia"/>
+          <w:lang w:eastAsia="zh-Hans"/>
+        </w:rPr>
+      </w:pPr>
+      <w:r>
+        <w:rPr>
+          <w:rFonts w:hint="default"/>
+          <w:lang w:eastAsia="zh-Hans"/>
+        </w:rPr>
+        <w:t>5.</w:t>
+      </w:r>
+      <w:r>
+        <w:rPr>
+          <w:rFonts w:hint="eastAsia"/>
+          <w:lang w:val="en-US" w:eastAsia="zh-Hans"/>
+        </w:rPr>
+        <w:t>Person</w:t>
+      </w:r>
+      <w:r>
+        <w:rPr>
+          <w:rFonts w:hint="default"/>
+          <w:lang w:eastAsia="zh-Hans"/>
+        </w:rPr>
+        <w:t>Bean</w:t>
+      </w:r>
+    </w:p>
+    <w:p>
+      <w:pPr>
+        <w:pStyle w:val="31"/>
+        <w:keepNext w:val="0"/>
+        <w:keepLines w:val="0"/>
+        <w:widowControl/>
+        <w:suppressLineNumbers w:val="0"/>
+      </w:pPr>
+      <w:r>
+        <w:rPr>
+          <w:rFonts w:hint="eastAsia"/>
+        </w:rPr>
+        <w:t>通过PersonBean的例子,说明如何通过Java提供的Proxy功能创建动态代理</w:t>
+      </w:r>
+    </w:p>
+    <w:p>
+      <w:pPr>
+        <w:pStyle w:val="31"/>
+        <w:keepNext w:val="0"/>
+        <w:keepLines w:val="0"/>
+        <w:widowControl/>
+        <w:suppressLineNumbers w:val="0"/>
+      </w:pPr>
+    </w:p>
+    <w:p>
+      <w:pPr>
+        <w:pStyle w:val="31"/>
+        <w:keepNext w:val="0"/>
+        <w:keepLines w:val="0"/>
+        <w:widowControl/>
+        <w:suppressLineNumbers w:val="0"/>
+        <w:rPr>
+          <w:rFonts w:hint="eastAsia"/>
+          <w:lang w:val="en-US" w:eastAsia="zh-Hans"/>
+        </w:rPr>
+      </w:pPr>
+      <w:r>
+        <w:rPr>
+          <w:rFonts w:hint="eastAsia"/>
+          <w:lang w:val="en-US" w:eastAsia="zh-Hans"/>
+        </w:rPr>
+        <w:t>大致架构如下：</w:t>
+      </w:r>
+      <w:r>
+        <w:rPr>
+          <w:rFonts w:hint="eastAsia"/>
+          <w:lang w:val="en-US" w:eastAsia="zh-Hans"/>
+        </w:rPr>
+        <w:drawing>
+          <wp:inline distT="0" distB="0" distL="114300" distR="114300">
+            <wp:extent cx="5266690" cy="2868295"/>
+            <wp:effectExtent l="0" t="0" r="16510" b="1905"/>
+            <wp:docPr id="1" name="图片 1" descr="截屏2022-07-22 下午10.14.42"/>
+            <wp:cNvGraphicFramePr>
+              <a:graphicFrameLocks xmlns:a="http://schemas.openxmlformats.org/drawingml/2006/main" noChangeAspect="1"/>
+            </wp:cNvGraphicFramePr>
+            <a:graphic xmlns:a="http://schemas.openxmlformats.org/drawingml/2006/main">
+              <a:graphicData uri="http://schemas.openxmlformats.org/drawingml/2006/picture">
+                <pic:pic xmlns:pic="http://schemas.openxmlformats.org/drawingml/2006/picture">
+                  <pic:nvPicPr>
+                    <pic:cNvPr id="1" name="图片 1" descr="截屏2022-07-22 下午10.14.42"/>
+                    <pic:cNvPicPr>
+                      <a:picLocks noChangeAspect="1"/>
+                    </pic:cNvPicPr>
+                  </pic:nvPicPr>
+                  <pic:blipFill>
+                    <a:blip r:embed="rId5"/>
+                    <a:stretch>
+                      <a:fillRect/>
+                    </a:stretch>
+                  </pic:blipFill>
+                  <pic:spPr>
+                    <a:xfrm>
+                      <a:off x="0" y="0"/>
+                      <a:ext cx="5266690" cy="2868295"/>
+                    </a:xfrm>
+                    <a:prstGeom prst="rect">
+                      <a:avLst/>
+                    </a:prstGeom>
+                  </pic:spPr>
+                </pic:pic>
+              </a:graphicData>
+            </a:graphic>
+          </wp:inline>
+        </w:drawing>
+      </w:r>
+    </w:p>
+    <w:p>
+      <w:pPr>
+        <w:pStyle w:val="31"/>
+        <w:keepNext w:val="0"/>
+        <w:keepLines w:val="0"/>
+        <w:widowControl/>
+        <w:suppressLineNumbers w:val="0"/>
+        <w:rPr>
+          <w:rFonts w:hint="eastAsia"/>
+          <w:lang w:val="en-US" w:eastAsia="zh-Hans"/>
+        </w:rPr>
+      </w:pPr>
+    </w:p>
+    <w:p>
+      <w:pPr>
+        <w:pStyle w:val="31"/>
+        <w:keepNext w:val="0"/>
+        <w:keepLines w:val="0"/>
+        <w:widowControl/>
+        <w:suppressLineNumbers w:val="0"/>
+      </w:pPr>
+    </w:p>
+    <w:p>
+      <w:pPr>
+        <w:pStyle w:val="31"/>
+        <w:keepNext w:val="0"/>
+        <w:keepLines w:val="0"/>
+        <w:widowControl/>
+        <w:suppressLineNumbers w:val="0"/>
+      </w:pPr>
+    </w:p>
+    <w:p>
+      <w:pPr>
+        <w:pStyle w:val="3"/>
+        <w:bidi w:val="0"/>
+        <w:rPr>
+          <w:rFonts w:hint="eastAsia"/>
+          <w:lang w:val="en-US" w:eastAsia="zh-Hans"/>
+        </w:rPr>
+      </w:pPr>
+      <w:r>
+        <w:rPr>
+          <w:rFonts w:hint="eastAsia"/>
+          <w:lang w:val="en-US" w:eastAsia="zh-Hans"/>
+        </w:rPr>
+        <w:t>总结</w:t>
+      </w:r>
+    </w:p>
+    <w:p>
+      <w:pPr>
+        <w:pStyle w:val="31"/>
+        <w:keepNext w:val="0"/>
+        <w:keepLines w:val="0"/>
+        <w:widowControl/>
+        <w:suppressLineNumbers w:val="0"/>
+        <w:ind w:firstLine="480" w:firstLineChars="200"/>
+        <w:rPr>
+          <w:rFonts w:hint="eastAsia"/>
+          <w:lang w:val="en-US" w:eastAsia="zh-Hans"/>
+        </w:rPr>
+      </w:pPr>
+      <w:r>
+        <w:rPr>
+          <w:rFonts w:hint="eastAsia"/>
+          <w:lang w:val="en-US" w:eastAsia="zh-Hans"/>
+        </w:rPr>
+        <w:t>我们通过各种动态代理的案例，来说明动态代理的功能。这章更多的是介绍动态代理是什么，并没有解释动态代理的原理。</w:t>
+      </w:r>
+    </w:p>
+    <w:p>
+      <w:pPr>
+        <w:pStyle w:val="31"/>
+        <w:keepNext w:val="0"/>
+        <w:keepLines w:val="0"/>
+        <w:widowControl/>
+        <w:suppressLineNumbers w:val="0"/>
+        <w:ind w:firstLine="480" w:firstLineChars="200"/>
+        <w:rPr>
+          <w:rFonts w:hint="eastAsia"/>
+          <w:lang w:val="en-US" w:eastAsia="zh-Hans"/>
+        </w:rPr>
+      </w:pPr>
+      <w:r>
+        <w:rPr>
+          <w:rFonts w:hint="eastAsia"/>
+          <w:lang w:val="en-US" w:eastAsia="zh-Hans"/>
+        </w:rPr>
+        <w:t>我们从</w:t>
+      </w:r>
+      <w:r>
+        <w:rPr>
+          <w:rFonts w:hint="default"/>
+          <w:lang w:eastAsia="zh-Hans"/>
+        </w:rPr>
+        <w:t>Java</w:t>
+      </w:r>
+      <w:r>
+        <w:rPr>
+          <w:rFonts w:hint="eastAsia"/>
+          <w:lang w:val="en-US" w:eastAsia="zh-Hans"/>
+        </w:rPr>
+        <w:t>自带的</w:t>
+      </w:r>
+      <w:r>
+        <w:rPr>
+          <w:rFonts w:hint="default"/>
+          <w:lang w:eastAsia="zh-Hans"/>
+        </w:rPr>
+        <w:t>Proxy.newProxyInstance()</w:t>
+      </w:r>
+      <w:r>
+        <w:rPr>
+          <w:rFonts w:hint="eastAsia"/>
+          <w:lang w:val="en-US" w:eastAsia="zh-Hans"/>
+        </w:rPr>
+        <w:t>的用法，也能对动态代理的实现方式窥探一二：</w:t>
       </w:r>
     </w:p>
     <w:tbl>
@@ -9841,12 +10501,7 @@
           </w:tcPr>
           <w:p>
             <w:pPr>
-              <w:pStyle w:val="5"/>
-              <w:keepNext w:val="0"/>
-              <w:keepLines w:val="0"/>
-              <w:widowControl/>
-              <w:suppressLineNumbers w:val="0"/>
-              <w:shd w:val="clear" w:fill="2B2B2B"/>
+              <w:bidi w:val="0"/>
               <w:rPr>
                 <w:rFonts w:hint="eastAsia"/>
                 <w:vertAlign w:val="baseline"/>
@@ -9855,13 +10510,45 @@
             </w:pPr>
             <w:r>
               <w:rPr>
-                <w:rFonts w:hint="default" w:ascii="Menlo" w:hAnsi="Menlo" w:eastAsia="Menlo" w:cs="Menlo"/>
-                <w:color w:val="A9B7C6"/>
-                <w:sz w:val="27"/>
-                <w:szCs w:val="27"/>
-                <w:shd w:val="clear" w:fill="2B2B2B"/>
-              </w:rPr>
-              <w:t>com.nbcb.design.proxy.remotegumball</w:t>
+                <w:rFonts w:hint="default"/>
+              </w:rPr>
+              <w:t>return (PersonBean) Proxy.newProxyInstance(</w:t>
+            </w:r>
+            <w:r>
+              <w:rPr>
+                <w:rFonts w:hint="default"/>
+              </w:rPr>
+              <w:br w:type="textWrapping"/>
+            </w:r>
+            <w:r>
+              <w:rPr>
+                <w:rFonts w:hint="default"/>
+              </w:rPr>
+              <w:t xml:space="preserve">        personBean.getClass().getClassLoader(),</w:t>
+            </w:r>
+            <w:r>
+              <w:rPr>
+                <w:rFonts w:hint="default"/>
+              </w:rPr>
+              <w:br w:type="textWrapping"/>
+            </w:r>
+            <w:r>
+              <w:rPr>
+                <w:rFonts w:hint="default"/>
+              </w:rPr>
+              <w:t xml:space="preserve">        personBean.getClass().getInterfaces(),</w:t>
+            </w:r>
+            <w:r>
+              <w:rPr>
+                <w:rFonts w:hint="default"/>
+              </w:rPr>
+              <w:br w:type="textWrapping"/>
+            </w:r>
+            <w:r>
+              <w:rPr>
+                <w:rFonts w:hint="default"/>
+              </w:rPr>
+              <w:t xml:space="preserve">        new OwnInvocationHandler(personBean));</w:t>
             </w:r>
           </w:p>
         </w:tc>
@@ -9874,180 +10561,70 @@
         <w:keepLines w:val="0"/>
         <w:widowControl/>
         <w:suppressLineNumbers w:val="0"/>
+        <w:ind w:firstLine="480" w:firstLineChars="200"/>
         <w:rPr>
           <w:rFonts w:hint="eastAsia"/>
           <w:lang w:val="en-US" w:eastAsia="zh-Hans"/>
         </w:rPr>
       </w:pPr>
-    </w:p>
-    <w:p>
-      <w:pPr>
-        <w:pStyle w:val="31"/>
-        <w:keepNext w:val="0"/>
-        <w:keepLines w:val="0"/>
-        <w:widowControl/>
-        <w:suppressLineNumbers w:val="0"/>
+      <w:r>
         <w:rPr>
           <w:rFonts w:hint="eastAsia"/>
           <w:lang w:val="en-US" w:eastAsia="zh-Hans"/>
         </w:rPr>
-      </w:pPr>
-    </w:p>
-    <w:p>
-      <w:pPr>
-        <w:pStyle w:val="3"/>
-        <w:bidi w:val="0"/>
+        <w:t>其实就是基于反射的原理，分析</w:t>
+      </w:r>
+      <w:r>
         <w:rPr>
           <w:rFonts w:hint="default"/>
           <w:lang w:eastAsia="zh-Hans"/>
         </w:rPr>
-      </w:pPr>
+        <w:t>personBean</w:t>
+      </w:r>
+      <w:r>
+        <w:rPr>
+          <w:rFonts w:hint="eastAsia"/>
+          <w:lang w:val="en-US" w:eastAsia="zh-Hans"/>
+        </w:rPr>
+        <w:t>对象的各个方法，然后根据In</w:t>
+      </w:r>
       <w:r>
         <w:rPr>
           <w:rFonts w:hint="default"/>
           <w:lang w:eastAsia="zh-Hans"/>
         </w:rPr>
-        <w:t>4.CDViewer</w:t>
-      </w:r>
-    </w:p>
-    <w:p>
-      <w:pPr>
-        <w:pStyle w:val="31"/>
-        <w:keepNext w:val="0"/>
-        <w:keepLines w:val="0"/>
-        <w:widowControl/>
-        <w:numPr>
-          <w:numId w:val="0"/>
-        </w:numPr>
-        <w:suppressLineNumbers w:val="0"/>
-        <w:spacing w:before="0" w:beforeAutospacing="0" w:after="0" w:afterAutospacing="0"/>
-        <w:ind w:right="0" w:rightChars="0"/>
-        <w:jc w:val="left"/>
-        <w:rPr>
-          <w:rFonts w:hint="eastAsia"/>
-          <w:lang w:eastAsia="zh-Hans"/>
-        </w:rPr>
-      </w:pPr>
-    </w:p>
-    <w:p>
-      <w:pPr>
-        <w:pStyle w:val="31"/>
-        <w:keepNext w:val="0"/>
-        <w:keepLines w:val="0"/>
-        <w:widowControl/>
-        <w:numPr>
-          <w:numId w:val="0"/>
-        </w:numPr>
-        <w:suppressLineNumbers w:val="0"/>
-        <w:spacing w:before="0" w:beforeAutospacing="0" w:after="0" w:afterAutospacing="0"/>
-        <w:ind w:right="0" w:rightChars="0"/>
-        <w:jc w:val="left"/>
-        <w:rPr>
-          <w:rFonts w:hint="eastAsia"/>
-          <w:lang w:eastAsia="zh-Hans"/>
-        </w:rPr>
-      </w:pPr>
-    </w:p>
-    <w:p>
-      <w:pPr>
-        <w:pStyle w:val="31"/>
-        <w:keepNext w:val="0"/>
-        <w:keepLines w:val="0"/>
-        <w:widowControl/>
-        <w:numPr>
-          <w:numId w:val="0"/>
-        </w:numPr>
-        <w:suppressLineNumbers w:val="0"/>
-        <w:spacing w:before="0" w:beforeAutospacing="0" w:after="0" w:afterAutospacing="0"/>
-        <w:ind w:right="0" w:rightChars="0"/>
-        <w:jc w:val="left"/>
-        <w:rPr>
-          <w:rFonts w:hint="eastAsia"/>
-          <w:lang w:eastAsia="zh-Hans"/>
-        </w:rPr>
-      </w:pPr>
-    </w:p>
-    <w:p>
-      <w:pPr>
-        <w:pStyle w:val="31"/>
-        <w:keepNext w:val="0"/>
-        <w:keepLines w:val="0"/>
-        <w:widowControl/>
-        <w:numPr>
-          <w:numId w:val="0"/>
-        </w:numPr>
-        <w:suppressLineNumbers w:val="0"/>
-        <w:spacing w:before="0" w:beforeAutospacing="0" w:after="0" w:afterAutospacing="0"/>
-        <w:ind w:right="0" w:rightChars="0"/>
-        <w:jc w:val="left"/>
-        <w:rPr>
-          <w:rFonts w:hint="eastAsia"/>
-          <w:lang w:eastAsia="zh-Hans"/>
-        </w:rPr>
-      </w:pPr>
-    </w:p>
-    <w:p>
-      <w:pPr>
-        <w:pStyle w:val="3"/>
-        <w:bidi w:val="0"/>
-        <w:rPr>
-          <w:rFonts w:hint="eastAsia"/>
-          <w:lang w:eastAsia="zh-Hans"/>
-        </w:rPr>
-      </w:pPr>
+        <w:t>vocationHandler</w:t>
+      </w:r>
+      <w:r>
+        <w:rPr>
+          <w:rFonts w:hint="eastAsia"/>
+          <w:lang w:val="en-US" w:eastAsia="zh-Hans"/>
+        </w:rPr>
+        <w:t>中定义的业务逻辑，对</w:t>
+      </w:r>
       <w:r>
         <w:rPr>
           <w:rFonts w:hint="default"/>
           <w:lang w:eastAsia="zh-Hans"/>
         </w:rPr>
-        <w:t>5.</w:t>
+        <w:t>personBean</w:t>
       </w:r>
       <w:r>
         <w:rPr>
           <w:rFonts w:hint="eastAsia"/>
           <w:lang w:val="en-US" w:eastAsia="zh-Hans"/>
         </w:rPr>
-        <w:t>Person</w:t>
-      </w:r>
-      <w:r>
-        <w:rPr>
-          <w:rFonts w:hint="default"/>
-          <w:lang w:eastAsia="zh-Hans"/>
-        </w:rPr>
-        <w:t>Bean</w:t>
-      </w:r>
-    </w:p>
-    <w:p>
-      <w:pPr>
-        <w:pStyle w:val="31"/>
-        <w:keepNext w:val="0"/>
-        <w:keepLines w:val="0"/>
-        <w:widowControl/>
-        <w:suppressLineNumbers w:val="0"/>
-      </w:pPr>
-      <w:r>
-        <w:rPr>
-          <w:rFonts w:hint="eastAsia"/>
-        </w:rPr>
-        <w:t>通过PersonBean的例子,说明如何通过Java提供的Proxy功能创建动态代理</w:t>
-      </w:r>
-    </w:p>
-    <w:p>
-      <w:pPr>
-        <w:pStyle w:val="31"/>
-        <w:keepNext w:val="0"/>
-        <w:keepLines w:val="0"/>
-        <w:widowControl/>
-        <w:suppressLineNumbers w:val="0"/>
-      </w:pPr>
-    </w:p>
-    <w:p>
-      <w:pPr>
-        <w:pStyle w:val="31"/>
-        <w:keepNext w:val="0"/>
-        <w:keepLines w:val="0"/>
-        <w:widowControl/>
-        <w:suppressLineNumbers w:val="0"/>
+        <w:t>对象的各个方法做一定的处理。</w:t>
+      </w:r>
+    </w:p>
+    <w:p>
+      <w:pPr>
+        <w:pStyle w:val="31"/>
+        <w:keepNext w:val="0"/>
+        <w:keepLines w:val="0"/>
+        <w:widowControl/>
+        <w:suppressLineNumbers w:val="0"/>
+        <w:ind w:firstLine="480" w:firstLineChars="200"/>
         <w:rPr>
           <w:rFonts w:hint="eastAsia"/>
           <w:lang w:val="en-US" w:eastAsia="zh-Hans"/>
@@ -10058,347 +10635,8 @@
           <w:rFonts w:hint="eastAsia"/>
           <w:lang w:val="en-US" w:eastAsia="zh-Hans"/>
         </w:rPr>
-        <w:t>大致架构如下：</w:t>
-      </w:r>
-      <w:r>
-        <w:rPr>
-          <w:rFonts w:hint="eastAsia"/>
-          <w:lang w:val="en-US" w:eastAsia="zh-Hans"/>
-        </w:rPr>
-        <w:drawing>
-          <wp:inline distT="0" distB="0" distL="114300" distR="114300">
-            <wp:extent cx="5266690" cy="2868295"/>
-            <wp:effectExtent l="0" t="0" r="16510" b="1905"/>
-            <wp:docPr id="1" name="图片 1" descr="截屏2022-07-22 下午10.14.42"/>
-            <wp:cNvGraphicFramePr>
-              <a:graphicFrameLocks xmlns:a="http://schemas.openxmlformats.org/drawingml/2006/main" noChangeAspect="1"/>
-            </wp:cNvGraphicFramePr>
-            <a:graphic xmlns:a="http://schemas.openxmlformats.org/drawingml/2006/main">
-              <a:graphicData uri="http://schemas.openxmlformats.org/drawingml/2006/picture">
-                <pic:pic xmlns:pic="http://schemas.openxmlformats.org/drawingml/2006/picture">
-                  <pic:nvPicPr>
-                    <pic:cNvPr id="1" name="图片 1" descr="截屏2022-07-22 下午10.14.42"/>
-                    <pic:cNvPicPr>
-                      <a:picLocks noChangeAspect="1"/>
-                    </pic:cNvPicPr>
-                  </pic:nvPicPr>
-                  <pic:blipFill>
-                    <a:blip r:embed="rId5"/>
-                    <a:stretch>
-                      <a:fillRect/>
-                    </a:stretch>
-                  </pic:blipFill>
-                  <pic:spPr>
-                    <a:xfrm>
-                      <a:off x="0" y="0"/>
-                      <a:ext cx="5266690" cy="2868295"/>
-                    </a:xfrm>
-                    <a:prstGeom prst="rect">
-                      <a:avLst/>
-                    </a:prstGeom>
-                  </pic:spPr>
-                </pic:pic>
-              </a:graphicData>
-            </a:graphic>
-          </wp:inline>
-        </w:drawing>
-      </w:r>
-    </w:p>
-    <w:p>
-      <w:pPr>
-        <w:pStyle w:val="31"/>
-        <w:keepNext w:val="0"/>
-        <w:keepLines w:val="0"/>
-        <w:widowControl/>
-        <w:suppressLineNumbers w:val="0"/>
-        <w:rPr>
-          <w:rFonts w:hint="eastAsia"/>
-          <w:lang w:val="en-US" w:eastAsia="zh-Hans"/>
-        </w:rPr>
-      </w:pPr>
-    </w:p>
-    <w:p>
-      <w:pPr>
-        <w:pStyle w:val="31"/>
-        <w:keepNext w:val="0"/>
-        <w:keepLines w:val="0"/>
-        <w:widowControl/>
-        <w:suppressLineNumbers w:val="0"/>
-      </w:pPr>
-    </w:p>
-    <w:p>
-      <w:pPr>
-        <w:pStyle w:val="31"/>
-        <w:keepNext w:val="0"/>
-        <w:keepLines w:val="0"/>
-        <w:widowControl/>
-        <w:suppressLineNumbers w:val="0"/>
-      </w:pPr>
-    </w:p>
-    <w:p>
-      <w:pPr>
-        <w:pStyle w:val="3"/>
-        <w:bidi w:val="0"/>
-        <w:rPr>
-          <w:rFonts w:hint="eastAsia"/>
-          <w:lang w:val="en-US" w:eastAsia="zh-Hans"/>
-        </w:rPr>
-      </w:pPr>
-      <w:r>
-        <w:rPr>
-          <w:rFonts w:hint="eastAsia"/>
-          <w:lang w:val="en-US" w:eastAsia="zh-Hans"/>
-        </w:rPr>
-        <w:t>总结</w:t>
-      </w:r>
-    </w:p>
-    <w:p>
-      <w:pPr>
-        <w:pStyle w:val="31"/>
-        <w:keepNext w:val="0"/>
-        <w:keepLines w:val="0"/>
-        <w:widowControl/>
-        <w:suppressLineNumbers w:val="0"/>
-        <w:ind w:firstLine="480" w:firstLineChars="200"/>
-        <w:rPr>
-          <w:rFonts w:hint="eastAsia"/>
-          <w:lang w:val="en-US" w:eastAsia="zh-Hans"/>
-        </w:rPr>
-      </w:pPr>
-      <w:r>
-        <w:rPr>
-          <w:rFonts w:hint="eastAsia"/>
-          <w:lang w:val="en-US" w:eastAsia="zh-Hans"/>
-        </w:rPr>
-        <w:t>我们通过各种动态代理的案例，来说明动态代理的功能。这章更多的是介绍动态代理是什么，并没有解释动态代理的原理。</w:t>
-      </w:r>
-    </w:p>
-    <w:p>
-      <w:pPr>
-        <w:pStyle w:val="31"/>
-        <w:keepNext w:val="0"/>
-        <w:keepLines w:val="0"/>
-        <w:widowControl/>
-        <w:suppressLineNumbers w:val="0"/>
-        <w:ind w:firstLine="480" w:firstLineChars="200"/>
-        <w:rPr>
-          <w:rFonts w:hint="eastAsia"/>
-          <w:lang w:val="en-US" w:eastAsia="zh-Hans"/>
-        </w:rPr>
-      </w:pPr>
-      <w:r>
-        <w:rPr>
-          <w:rFonts w:hint="eastAsia"/>
-          <w:lang w:val="en-US" w:eastAsia="zh-Hans"/>
-        </w:rPr>
-        <w:t>我们从</w:t>
-      </w:r>
-      <w:r>
-        <w:rPr>
-          <w:rFonts w:hint="default"/>
-          <w:lang w:eastAsia="zh-Hans"/>
-        </w:rPr>
-        <w:t>Java</w:t>
-      </w:r>
-      <w:r>
-        <w:rPr>
-          <w:rFonts w:hint="eastAsia"/>
-          <w:lang w:val="en-US" w:eastAsia="zh-Hans"/>
-        </w:rPr>
-        <w:t>自带的</w:t>
-      </w:r>
-      <w:r>
-        <w:rPr>
-          <w:rFonts w:hint="default"/>
-          <w:lang w:eastAsia="zh-Hans"/>
-        </w:rPr>
-        <w:t>Proxy.newProxyInstance()</w:t>
-      </w:r>
-      <w:r>
-        <w:rPr>
-          <w:rFonts w:hint="eastAsia"/>
-          <w:lang w:val="en-US" w:eastAsia="zh-Hans"/>
-        </w:rPr>
-        <w:t>的用法，也能对动态代理的实现方式窥探一二：</w:t>
-      </w:r>
-    </w:p>
-    <w:tbl>
-      <w:tblPr>
-        <w:tblStyle w:val="8"/>
-        <w:tblW w:w="0" w:type="auto"/>
-        <w:tblInd w:w="0" w:type="dxa"/>
-        <w:tblBorders>
-          <w:top w:val="single" w:color="auto" w:sz="4" w:space="0"/>
-          <w:left w:val="single" w:color="auto" w:sz="4" w:space="0"/>
-          <w:bottom w:val="single" w:color="auto" w:sz="4" w:space="0"/>
-          <w:right w:val="single" w:color="auto" w:sz="4" w:space="0"/>
-          <w:insideH w:val="single" w:color="auto" w:sz="4" w:space="0"/>
-          <w:insideV w:val="single" w:color="auto" w:sz="4" w:space="0"/>
-        </w:tblBorders>
-        <w:tblLayout w:type="autofit"/>
-        <w:tblCellMar>
-          <w:left w:w="108" w:type="dxa"/>
-          <w:right w:w="108" w:type="dxa"/>
-        </w:tblCellMar>
-      </w:tblPr>
-      <w:tblGrid>
-        <w:gridCol w:w="8522"/>
-      </w:tblGrid>
-      <w:tr>
-        <w:tblPrEx>
-          <w:tblBorders>
-            <w:top w:val="single" w:color="auto" w:sz="4" w:space="0"/>
-            <w:left w:val="single" w:color="auto" w:sz="4" w:space="0"/>
-            <w:bottom w:val="single" w:color="auto" w:sz="4" w:space="0"/>
-            <w:right w:val="single" w:color="auto" w:sz="4" w:space="0"/>
-            <w:insideH w:val="single" w:color="auto" w:sz="4" w:space="0"/>
-            <w:insideV w:val="single" w:color="auto" w:sz="4" w:space="0"/>
-          </w:tblBorders>
-        </w:tblPrEx>
-        <w:tc>
-          <w:tcPr>
-            <w:tcW w:w="8522" w:type="dxa"/>
-          </w:tcPr>
-          <w:p>
-            <w:pPr>
-              <w:bidi w:val="0"/>
-              <w:rPr>
-                <w:rFonts w:hint="eastAsia"/>
-                <w:vertAlign w:val="baseline"/>
-                <w:lang w:val="en-US" w:eastAsia="zh-Hans"/>
-              </w:rPr>
-            </w:pPr>
-            <w:r>
-              <w:rPr>
-                <w:rFonts w:hint="default"/>
-              </w:rPr>
-              <w:t>return (PersonBean) Proxy.newProxyInstance(</w:t>
-            </w:r>
-            <w:r>
-              <w:rPr>
-                <w:rFonts w:hint="default"/>
-              </w:rPr>
-              <w:br w:type="textWrapping"/>
-            </w:r>
-            <w:r>
-              <w:rPr>
-                <w:rFonts w:hint="default"/>
-              </w:rPr>
-              <w:t xml:space="preserve">        personBean.getClass().getClassLoader(),</w:t>
-            </w:r>
-            <w:r>
-              <w:rPr>
-                <w:rFonts w:hint="default"/>
-              </w:rPr>
-              <w:br w:type="textWrapping"/>
-            </w:r>
-            <w:r>
-              <w:rPr>
-                <w:rFonts w:hint="default"/>
-              </w:rPr>
-              <w:t xml:space="preserve">        personBean.getClass().getInterfaces(),</w:t>
-            </w:r>
-            <w:r>
-              <w:rPr>
-                <w:rFonts w:hint="default"/>
-              </w:rPr>
-              <w:br w:type="textWrapping"/>
-            </w:r>
-            <w:r>
-              <w:rPr>
-                <w:rFonts w:hint="default"/>
-              </w:rPr>
-              <w:t xml:space="preserve">        new OwnInvocationHandler(personBean));</w:t>
-            </w:r>
-          </w:p>
-        </w:tc>
-      </w:tr>
-    </w:tbl>
-    <w:p>
-      <w:pPr>
-        <w:pStyle w:val="31"/>
-        <w:keepNext w:val="0"/>
-        <w:keepLines w:val="0"/>
-        <w:widowControl/>
-        <w:suppressLineNumbers w:val="0"/>
-        <w:ind w:firstLine="480" w:firstLineChars="200"/>
-        <w:rPr>
-          <w:rFonts w:hint="eastAsia"/>
-          <w:lang w:val="en-US" w:eastAsia="zh-Hans"/>
-        </w:rPr>
-      </w:pPr>
-      <w:r>
-        <w:rPr>
-          <w:rFonts w:hint="eastAsia"/>
-          <w:lang w:val="en-US" w:eastAsia="zh-Hans"/>
-        </w:rPr>
-        <w:t>其实就是基于反射的原理，分析</w:t>
-      </w:r>
-      <w:r>
-        <w:rPr>
-          <w:rFonts w:hint="default"/>
-          <w:lang w:eastAsia="zh-Hans"/>
-        </w:rPr>
-        <w:t>personBean</w:t>
-      </w:r>
-      <w:r>
-        <w:rPr>
-          <w:rFonts w:hint="eastAsia"/>
-          <w:lang w:val="en-US" w:eastAsia="zh-Hans"/>
-        </w:rPr>
-        <w:t>对象的各个方法，然后根据In</w:t>
-      </w:r>
-      <w:r>
-        <w:rPr>
-          <w:rFonts w:hint="default"/>
-          <w:lang w:eastAsia="zh-Hans"/>
-        </w:rPr>
-        <w:t>vocationHandler</w:t>
-      </w:r>
-      <w:r>
-        <w:rPr>
-          <w:rFonts w:hint="eastAsia"/>
-          <w:lang w:val="en-US" w:eastAsia="zh-Hans"/>
-        </w:rPr>
-        <w:t>中定义的业务逻辑，对</w:t>
-      </w:r>
-      <w:r>
-        <w:rPr>
-          <w:rFonts w:hint="default"/>
-          <w:lang w:eastAsia="zh-Hans"/>
-        </w:rPr>
-        <w:t>personBean</w:t>
-      </w:r>
-      <w:r>
-        <w:rPr>
-          <w:rFonts w:hint="eastAsia"/>
-          <w:lang w:val="en-US" w:eastAsia="zh-Hans"/>
-        </w:rPr>
-        <w:t>对象的各个方法做一定的处理。</w:t>
-      </w:r>
-    </w:p>
-    <w:p>
-      <w:pPr>
-        <w:pStyle w:val="31"/>
-        <w:keepNext w:val="0"/>
-        <w:keepLines w:val="0"/>
-        <w:widowControl/>
-        <w:suppressLineNumbers w:val="0"/>
-        <w:ind w:firstLine="480" w:firstLineChars="200"/>
-        <w:rPr>
-          <w:rFonts w:hint="eastAsia"/>
-          <w:lang w:val="en-US" w:eastAsia="zh-Hans"/>
-        </w:rPr>
-      </w:pPr>
-      <w:r>
-        <w:rPr>
-          <w:rFonts w:hint="eastAsia"/>
-          <w:lang w:val="en-US" w:eastAsia="zh-Hans"/>
-        </w:rPr>
         <w:t>动态代理的设计模式涉及反射，是后续AOP功能的基石，还是比较有意思的。</w:t>
       </w:r>
-      <w:bookmarkStart w:id="0" w:name="_GoBack"/>
-      <w:bookmarkEnd w:id="0"/>
     </w:p>
     <w:p>
       <w:pPr>
@@ -11113,6 +11351,7 @@
   <w:style w:type="paragraph" w:customStyle="1" w:styleId="16">
     <w:name w:val="p22"/>
     <w:basedOn w:val="1"/>
+    <w:qFormat/>
     <w:uiPriority w:val="0"/>
     <w:pPr>
       <w:spacing w:before="140" w:beforeAutospacing="0" w:after="120" w:afterAutospacing="0"/>
@@ -11389,6 +11628,7 @@
   <w:style w:type="character" w:customStyle="1" w:styleId="32">
     <w:name w:val="s11"/>
     <w:basedOn w:val="6"/>
+    <w:qFormat/>
     <w:uiPriority w:val="0"/>
     <w:rPr>
       <w:rFonts w:hint="eastAsia" w:ascii="songti sc" w:hAnsi="songti sc" w:eastAsia="songti sc" w:cs="songti sc"/>
@@ -11400,6 +11640,7 @@
   <w:style w:type="paragraph" w:customStyle="1" w:styleId="33">
     <w:name w:val="p27"/>
     <w:basedOn w:val="1"/>
+    <w:qFormat/>
     <w:uiPriority w:val="0"/>
     <w:pPr>
       <w:spacing w:before="0" w:beforeAutospacing="0" w:after="0" w:afterAutospacing="0"/>
@@ -11418,6 +11659,7 @@
   <w:style w:type="character" w:customStyle="1" w:styleId="34">
     <w:name w:val="s3"/>
     <w:basedOn w:val="6"/>
+    <w:qFormat/>
     <w:uiPriority w:val="0"/>
     <w:rPr>
       <w:color w:val="000000"/>
@@ -11426,6 +11668,7 @@
   <w:style w:type="paragraph" w:customStyle="1" w:styleId="35">
     <w:name w:val="p9"/>
     <w:basedOn w:val="1"/>
+    <w:qFormat/>
     <w:uiPriority w:val="0"/>
     <w:pPr>
       <w:spacing w:before="0" w:beforeAutospacing="0" w:after="0" w:afterAutospacing="0"/>
@@ -11443,6 +11686,7 @@
   <w:style w:type="character" w:customStyle="1" w:styleId="36">
     <w:name w:val="s8"/>
     <w:basedOn w:val="6"/>
+    <w:qFormat/>
     <w:uiPriority w:val="0"/>
     <w:rPr>
       <w:rFonts w:hint="default" w:ascii="times" w:hAnsi="times" w:eastAsia="times" w:cs="times"/>
@@ -11453,6 +11697,7 @@
   <w:style w:type="paragraph" w:customStyle="1" w:styleId="37">
     <w:name w:val="p26"/>
     <w:basedOn w:val="1"/>
+    <w:qFormat/>
     <w:uiPriority w:val="0"/>
     <w:pPr>
       <w:spacing w:before="0" w:beforeAutospacing="0" w:after="0" w:afterAutospacing="0"/>
@@ -11471,6 +11716,7 @@
   <w:style w:type="paragraph" w:customStyle="1" w:styleId="38">
     <w:name w:val="p2"/>
     <w:basedOn w:val="1"/>
+    <w:qFormat/>
     <w:uiPriority w:val="0"/>
     <w:pPr>
       <w:spacing w:before="0" w:beforeAutospacing="0" w:after="0" w:afterAutospacing="0"/>
@@ -11488,6 +11734,7 @@
   <w:style w:type="character" w:customStyle="1" w:styleId="39">
     <w:name w:val="s10"/>
     <w:basedOn w:val="6"/>
+    <w:qFormat/>
     <w:uiPriority w:val="0"/>
     <w:rPr>
       <w:rFonts w:hint="eastAsia" w:ascii="songti sc" w:hAnsi="songti sc" w:eastAsia="songti sc" w:cs="songti sc"/>
@@ -11498,6 +11745,7 @@
   <w:style w:type="paragraph" w:customStyle="1" w:styleId="40">
     <w:name w:val="p15"/>
     <w:basedOn w:val="1"/>
+    <w:qFormat/>
     <w:uiPriority w:val="0"/>
     <w:pPr>
       <w:spacing w:before="0" w:beforeAutospacing="0" w:after="0" w:afterAutospacing="0"/>
@@ -11516,6 +11764,7 @@
   <w:style w:type="paragraph" w:customStyle="1" w:styleId="41">
     <w:name w:val="p5"/>
     <w:basedOn w:val="1"/>
+    <w:qFormat/>
     <w:uiPriority w:val="0"/>
     <w:pPr>
       <w:spacing w:before="0" w:beforeAutospacing="0" w:after="0" w:afterAutospacing="0"/>
@@ -11533,6 +11782,7 @@
   <w:style w:type="paragraph" w:customStyle="1" w:styleId="42">
     <w:name w:val="p10"/>
     <w:basedOn w:val="1"/>
+    <w:qFormat/>
     <w:uiPriority w:val="0"/>
     <w:pPr>
       <w:spacing w:before="0" w:beforeAutospacing="0" w:after="0" w:afterAutospacing="0"/>
@@ -11550,6 +11800,7 @@
   <w:style w:type="character" w:customStyle="1" w:styleId="43">
     <w:name w:val="s6"/>
     <w:basedOn w:val="6"/>
+    <w:qFormat/>
     <w:uiPriority w:val="0"/>
     <w:rPr>
       <w:rFonts w:hint="default" w:ascii="times" w:hAnsi="times" w:eastAsia="times" w:cs="times"/>
@@ -11561,6 +11812,7 @@
   <w:style w:type="paragraph" w:customStyle="1" w:styleId="44">
     <w:name w:val="p4"/>
     <w:basedOn w:val="1"/>
+    <w:qFormat/>
     <w:uiPriority w:val="0"/>
     <w:pPr>
       <w:spacing w:before="260" w:beforeAutospacing="0" w:after="260" w:afterAutospacing="0"/>
@@ -11578,6 +11830,7 @@
   <w:style w:type="character" w:customStyle="1" w:styleId="45">
     <w:name w:val="s2"/>
     <w:basedOn w:val="6"/>
+    <w:qFormat/>
     <w:uiPriority w:val="0"/>
     <w:rPr>
       <w:rFonts w:hint="eastAsia" w:ascii="songti sc" w:hAnsi="songti sc" w:eastAsia="songti sc" w:cs="songti sc"/>
@@ -11588,6 +11841,7 @@
   <w:style w:type="paragraph" w:customStyle="1" w:styleId="46">
     <w:name w:val="p16"/>
     <w:basedOn w:val="1"/>
+    <w:qFormat/>
     <w:uiPriority w:val="0"/>
     <w:pPr>
       <w:spacing w:before="0" w:beforeAutospacing="0" w:after="284" w:afterAutospacing="0"/>
@@ -11606,6 +11860,7 @@
   <w:style w:type="paragraph" w:customStyle="1" w:styleId="47">
     <w:name w:val="p23"/>
     <w:basedOn w:val="1"/>
+    <w:qFormat/>
     <w:uiPriority w:val="0"/>
     <w:pPr>
       <w:spacing w:before="140" w:beforeAutospacing="0" w:after="120" w:afterAutospacing="0"/>
@@ -11623,6 +11878,7 @@
   <w:style w:type="character" w:customStyle="1" w:styleId="48">
     <w:name w:val="标题 3 Char"/>
     <w:link w:val="4"/>
+    <w:qFormat/>
     <w:uiPriority w:val="0"/>
     <w:rPr>
       <w:b/>

</xml_diff>